<commit_message>
modified:   data/CV.docx 	modified:   data/CV.pdf
</commit_message>
<xml_diff>
--- a/data/CV.docx
+++ b/data/CV.docx
@@ -297,8 +297,6 @@
                 <w:szCs w:val="28"/>
               </w:rPr>
             </w:pPr>
-            <w:proofErr w:type="spellStart"/>
-            <w:proofErr w:type="gramStart"/>
             <w:r>
               <w:rPr>
                 <w:rFonts w:ascii="Times New Roman" w:hAnsi="Times New Roman" w:cs="Times New Roman"/>
@@ -308,20 +306,7 @@
                 <w:sz w:val="28"/>
                 <w:szCs w:val="28"/>
               </w:rPr>
-              <w:t>Ph.D</w:t>
-            </w:r>
-            <w:proofErr w:type="spellEnd"/>
-            <w:proofErr w:type="gramEnd"/>
-            <w:r>
-              <w:rPr>
-                <w:rFonts w:ascii="Times New Roman" w:hAnsi="Times New Roman" w:cs="Times New Roman"/>
-                <w:i/>
-                <w:iCs/>
-                <w:color w:val="000000"/>
-                <w:sz w:val="28"/>
-                <w:szCs w:val="28"/>
-              </w:rPr>
-              <w:t xml:space="preserve"> </w:t>
+              <w:t xml:space="preserve">Ph.D </w:t>
             </w:r>
             <w:r>
               <w:rPr>
@@ -1039,31 +1024,7 @@
                 <w:sz w:val="28"/>
                 <w:szCs w:val="28"/>
               </w:rPr>
-              <w:t xml:space="preserve"> </w:t>
-            </w:r>
-            <w:proofErr w:type="spellStart"/>
-            <w:r>
-              <w:rPr>
-                <w:rFonts w:ascii="Times New Roman" w:hAnsi="Times New Roman" w:cs="Times New Roman"/>
-                <w:b/>
-                <w:bCs/>
-                <w:color w:val="000000"/>
-                <w:sz w:val="28"/>
-                <w:szCs w:val="28"/>
-              </w:rPr>
-              <w:t>Jiaotong</w:t>
-            </w:r>
-            <w:proofErr w:type="spellEnd"/>
-            <w:r>
-              <w:rPr>
-                <w:rFonts w:ascii="Times New Roman" w:hAnsi="Times New Roman" w:cs="Times New Roman"/>
-                <w:b/>
-                <w:bCs/>
-                <w:color w:val="000000"/>
-                <w:sz w:val="28"/>
-                <w:szCs w:val="28"/>
-              </w:rPr>
-              <w:t xml:space="preserve"> University</w:t>
+              <w:t xml:space="preserve"> Jiaotong University</w:t>
             </w:r>
           </w:p>
         </w:tc>
@@ -1246,51 +1207,7 @@
           <w:szCs w:val="28"/>
           <w:lang w:val="en-GB"/>
         </w:rPr>
-        <w:t xml:space="preserve">, Chang Liu, </w:t>
-      </w:r>
-      <w:proofErr w:type="spellStart"/>
-      <w:r>
-        <w:rPr>
-          <w:rFonts w:ascii="Times New Roman" w:hAnsi="Times New Roman" w:cs="Times New Roman"/>
-          <w:color w:val="000000"/>
-          <w:sz w:val="28"/>
-          <w:szCs w:val="28"/>
-          <w:lang w:val="en-GB"/>
-        </w:rPr>
-        <w:t>Zhiqian</w:t>
-      </w:r>
-      <w:proofErr w:type="spellEnd"/>
-      <w:r>
-        <w:rPr>
-          <w:rFonts w:ascii="Times New Roman" w:hAnsi="Times New Roman" w:cs="Times New Roman"/>
-          <w:color w:val="000000"/>
-          <w:sz w:val="28"/>
-          <w:szCs w:val="28"/>
-          <w:lang w:val="en-GB"/>
-        </w:rPr>
-        <w:t xml:space="preserve"> Lan, </w:t>
-      </w:r>
-      <w:proofErr w:type="spellStart"/>
-      <w:r>
-        <w:rPr>
-          <w:rFonts w:ascii="Times New Roman" w:hAnsi="Times New Roman" w:cs="Times New Roman"/>
-          <w:color w:val="000000"/>
-          <w:sz w:val="28"/>
-          <w:szCs w:val="28"/>
-          <w:lang w:val="en-GB"/>
-        </w:rPr>
-        <w:t>Shengbo</w:t>
-      </w:r>
-      <w:proofErr w:type="spellEnd"/>
-      <w:r>
-        <w:rPr>
-          <w:rFonts w:ascii="Times New Roman" w:hAnsi="Times New Roman" w:cs="Times New Roman"/>
-          <w:color w:val="000000"/>
-          <w:sz w:val="28"/>
-          <w:szCs w:val="28"/>
-          <w:lang w:val="en-GB"/>
-        </w:rPr>
-        <w:t xml:space="preserve"> Eben Li, Wei Pan &amp; Angelo Alessandri. </w:t>
+        <w:t xml:space="preserve">, Chang Liu, Zhiqian Lan, Shengbo Eben Li, Wei Pan &amp; Angelo Alessandri. </w:t>
       </w:r>
       <w:r>
         <w:rPr>
@@ -1305,44 +1222,14 @@
       </w:r>
       <w:r>
         <w:rPr>
-          <w:rFonts w:ascii="Times New Roman" w:hAnsi="Times New Roman" w:cs="Times New Roman" w:hint="eastAsia"/>
-          <w:color w:val="000000"/>
-          <w:sz w:val="28"/>
-          <w:szCs w:val="28"/>
-          <w:lang w:eastAsia="zh-CN"/>
-        </w:rPr>
-        <w:t>To Appear in</w:t>
-      </w:r>
-      <w:r>
-        <w:rPr>
-          <w:rFonts w:ascii="Times New Roman" w:hAnsi="Times New Roman" w:cs="Times New Roman"/>
-          <w:color w:val="000000"/>
-          <w:sz w:val="28"/>
-          <w:szCs w:val="28"/>
-        </w:rPr>
-        <w:t xml:space="preserve"> </w:t>
-      </w:r>
-      <w:proofErr w:type="spellStart"/>
-      <w:r>
-        <w:rPr>
-          <w:rFonts w:ascii="Times New Roman" w:hAnsi="Times New Roman" w:cs="Times New Roman"/>
-          <w:color w:val="000000"/>
-          <w:sz w:val="28"/>
-          <w:szCs w:val="28"/>
-        </w:rPr>
-        <w:t>Automatic</w:t>
-      </w:r>
-      <w:r>
-        <w:rPr>
-          <w:rFonts w:ascii="Times New Roman" w:hAnsi="Times New Roman" w:cs="Times New Roman" w:hint="eastAsia"/>
-          <w:color w:val="000000"/>
-          <w:sz w:val="28"/>
-          <w:szCs w:val="28"/>
-          <w:lang w:eastAsia="zh-CN"/>
-        </w:rPr>
-        <w:t>a</w:t>
-      </w:r>
-      <w:proofErr w:type="spellEnd"/>
+          <w:rFonts w:ascii="Times New Roman" w:hAnsi="Times New Roman" w:cs="Times New Roman"/>
+          <w:color w:val="000000"/>
+          <w:sz w:val="28"/>
+          <w:szCs w:val="28"/>
+          <w:lang w:eastAsia="zh-CN"/>
+        </w:rPr>
+        <w:t>Automatica, 173, 112108</w:t>
+      </w:r>
       <w:r>
         <w:rPr>
           <w:rFonts w:ascii="Times New Roman" w:hAnsi="Times New Roman" w:cs="Times New Roman"/>
@@ -1436,7 +1323,7 @@
           <w:sz w:val="28"/>
           <w:szCs w:val="28"/>
         </w:rPr>
-        <w:t xml:space="preserve"> &amp; Wei Pan (2024). </w:t>
+        <w:t xml:space="preserve"> &amp; Wei Pan. </w:t>
       </w:r>
       <w:r>
         <w:rPr>
@@ -1580,27 +1467,7 @@
           <w:sz w:val="28"/>
           <w:szCs w:val="28"/>
         </w:rPr>
-        <w:t xml:space="preserve">, Alexandre Capone, Rishabh Yadav, Sandra </w:t>
-      </w:r>
-      <w:proofErr w:type="spellStart"/>
-      <w:r>
-        <w:rPr>
-          <w:rFonts w:ascii="Times New Roman" w:hAnsi="Times New Roman" w:cs="Times New Roman"/>
-          <w:color w:val="000000"/>
-          <w:sz w:val="28"/>
-          <w:szCs w:val="28"/>
-        </w:rPr>
-        <w:t>Hirche</w:t>
-      </w:r>
-      <w:proofErr w:type="spellEnd"/>
-      <w:r>
-        <w:rPr>
-          <w:rFonts w:ascii="Times New Roman" w:hAnsi="Times New Roman" w:cs="Times New Roman"/>
-          <w:color w:val="000000"/>
-          <w:sz w:val="28"/>
-          <w:szCs w:val="28"/>
-        </w:rPr>
-        <w:t xml:space="preserve"> &amp; Wei Pan. </w:t>
+        <w:t xml:space="preserve">, Alexandre Capone, Rishabh Yadav, Sandra Hirche &amp; Wei Pan. </w:t>
       </w:r>
       <w:r>
         <w:rPr>
@@ -1718,25 +1585,14 @@
           <w:szCs w:val="28"/>
         </w:rPr>
       </w:pPr>
-      <w:proofErr w:type="spellStart"/>
-      <w:r>
-        <w:rPr>
-          <w:rFonts w:ascii="Times New Roman" w:hAnsi="Times New Roman" w:cs="Times New Roman"/>
-          <w:color w:val="000000"/>
-          <w:sz w:val="28"/>
-          <w:szCs w:val="28"/>
-        </w:rPr>
-        <w:t>Jingliang</w:t>
-      </w:r>
-      <w:proofErr w:type="spellEnd"/>
-      <w:r>
-        <w:rPr>
-          <w:rFonts w:ascii="Times New Roman" w:hAnsi="Times New Roman" w:cs="Times New Roman"/>
-          <w:color w:val="000000"/>
-          <w:sz w:val="28"/>
-          <w:szCs w:val="28"/>
-        </w:rPr>
-        <w:t xml:space="preserve"> Duan, </w:t>
+      <w:r>
+        <w:rPr>
+          <w:rFonts w:ascii="Times New Roman" w:hAnsi="Times New Roman" w:cs="Times New Roman"/>
+          <w:color w:val="000000"/>
+          <w:sz w:val="28"/>
+          <w:szCs w:val="28"/>
+        </w:rPr>
+        <w:t xml:space="preserve">Jingliang Duan, </w:t>
       </w:r>
       <w:r>
         <w:rPr>
@@ -1900,27 +1756,7 @@
           <w:sz w:val="28"/>
           <w:szCs w:val="28"/>
         </w:rPr>
-        <w:t xml:space="preserve">, Chang Liu, Tianyi Zhang &amp; </w:t>
-      </w:r>
-      <w:proofErr w:type="spellStart"/>
-      <w:r>
-        <w:rPr>
-          <w:rFonts w:ascii="Times New Roman" w:hAnsi="Times New Roman" w:cs="Times New Roman"/>
-          <w:color w:val="000000"/>
-          <w:sz w:val="28"/>
-          <w:szCs w:val="28"/>
-        </w:rPr>
-        <w:t>Shengbo</w:t>
-      </w:r>
-      <w:proofErr w:type="spellEnd"/>
-      <w:r>
-        <w:rPr>
-          <w:rFonts w:ascii="Times New Roman" w:hAnsi="Times New Roman" w:cs="Times New Roman"/>
-          <w:color w:val="000000"/>
-          <w:sz w:val="28"/>
-          <w:szCs w:val="28"/>
-        </w:rPr>
-        <w:t xml:space="preserve"> Eben Li. </w:t>
+        <w:t xml:space="preserve">, Chang Liu, Tianyi Zhang &amp; Shengbo Eben Li. </w:t>
       </w:r>
       <w:r>
         <w:rPr>
@@ -2006,67 +1842,7 @@
           <w:sz w:val="28"/>
           <w:szCs w:val="28"/>
         </w:rPr>
-        <w:t xml:space="preserve">, Chang Liu, </w:t>
-      </w:r>
-      <w:proofErr w:type="spellStart"/>
-      <w:r>
-        <w:rPr>
-          <w:rFonts w:ascii="Times New Roman" w:hAnsi="Times New Roman" w:cs="Times New Roman"/>
-          <w:color w:val="000000"/>
-          <w:sz w:val="28"/>
-          <w:szCs w:val="28"/>
-        </w:rPr>
-        <w:t>Zhiqian</w:t>
-      </w:r>
-      <w:proofErr w:type="spellEnd"/>
-      <w:r>
-        <w:rPr>
-          <w:rFonts w:ascii="Times New Roman" w:hAnsi="Times New Roman" w:cs="Times New Roman"/>
-          <w:color w:val="000000"/>
-          <w:sz w:val="28"/>
-          <w:szCs w:val="28"/>
-        </w:rPr>
-        <w:t xml:space="preserve"> Lan, </w:t>
-      </w:r>
-      <w:proofErr w:type="spellStart"/>
-      <w:r>
-        <w:rPr>
-          <w:rFonts w:ascii="Times New Roman" w:hAnsi="Times New Roman" w:cs="Times New Roman"/>
-          <w:color w:val="000000"/>
-          <w:sz w:val="28"/>
-          <w:szCs w:val="28"/>
-        </w:rPr>
-        <w:t>Yingxi</w:t>
-      </w:r>
-      <w:proofErr w:type="spellEnd"/>
-      <w:r>
-        <w:rPr>
-          <w:rFonts w:ascii="Times New Roman" w:hAnsi="Times New Roman" w:cs="Times New Roman"/>
-          <w:color w:val="000000"/>
-          <w:sz w:val="28"/>
-          <w:szCs w:val="28"/>
-        </w:rPr>
-        <w:t xml:space="preserve"> Piao &amp; </w:t>
-      </w:r>
-      <w:proofErr w:type="spellStart"/>
-      <w:r>
-        <w:rPr>
-          <w:rFonts w:ascii="Times New Roman" w:hAnsi="Times New Roman" w:cs="Times New Roman"/>
-          <w:color w:val="000000"/>
-          <w:sz w:val="28"/>
-          <w:szCs w:val="28"/>
-        </w:rPr>
-        <w:t>Shengbo</w:t>
-      </w:r>
-      <w:proofErr w:type="spellEnd"/>
-      <w:r>
-        <w:rPr>
-          <w:rFonts w:ascii="Times New Roman" w:hAnsi="Times New Roman" w:cs="Times New Roman"/>
-          <w:color w:val="000000"/>
-          <w:sz w:val="28"/>
-          <w:szCs w:val="28"/>
-        </w:rPr>
-        <w:t xml:space="preserve"> Eben Li. </w:t>
+        <w:t xml:space="preserve">, Chang Liu, Zhiqian Lan, Yingxi Piao &amp; Shengbo Eben Li. </w:t>
       </w:r>
       <w:r>
         <w:rPr>
@@ -2195,73 +1971,7 @@
           <w:szCs w:val="28"/>
           <w:lang w:val="en-GB"/>
         </w:rPr>
-        <w:t xml:space="preserve"> </w:t>
-      </w:r>
-      <w:proofErr w:type="spellStart"/>
-      <w:r>
-        <w:rPr>
-          <w:rFonts w:ascii="Times New Roman" w:hAnsi="Times New Roman" w:cs="Times New Roman"/>
-          <w:color w:val="000000"/>
-          <w:sz w:val="28"/>
-          <w:szCs w:val="28"/>
-          <w:lang w:val="en-GB"/>
-        </w:rPr>
-        <w:t>Jingliang</w:t>
-      </w:r>
-      <w:proofErr w:type="spellEnd"/>
-      <w:r>
-        <w:rPr>
-          <w:rFonts w:ascii="Times New Roman" w:hAnsi="Times New Roman" w:cs="Times New Roman"/>
-          <w:color w:val="000000"/>
-          <w:sz w:val="28"/>
-          <w:szCs w:val="28"/>
-          <w:lang w:val="en-GB"/>
-        </w:rPr>
-        <w:t xml:space="preserve"> Duan, </w:t>
-      </w:r>
-      <w:proofErr w:type="spellStart"/>
-      <w:r>
-        <w:rPr>
-          <w:rFonts w:ascii="Times New Roman" w:hAnsi="Times New Roman" w:cs="Times New Roman"/>
-          <w:color w:val="000000"/>
-          <w:sz w:val="28"/>
-          <w:szCs w:val="28"/>
-          <w:lang w:val="en-GB"/>
-        </w:rPr>
-        <w:t>Shengbo</w:t>
-      </w:r>
-      <w:proofErr w:type="spellEnd"/>
-      <w:r>
-        <w:rPr>
-          <w:rFonts w:ascii="Times New Roman" w:hAnsi="Times New Roman" w:cs="Times New Roman"/>
-          <w:color w:val="000000"/>
-          <w:sz w:val="28"/>
-          <w:szCs w:val="28"/>
-          <w:lang w:val="en-GB"/>
-        </w:rPr>
-        <w:t xml:space="preserve"> Eben Li, Chen </w:t>
-      </w:r>
-      <w:proofErr w:type="spellStart"/>
-      <w:r>
-        <w:rPr>
-          <w:rFonts w:ascii="Times New Roman" w:hAnsi="Times New Roman" w:cs="Times New Roman"/>
-          <w:color w:val="000000"/>
-          <w:sz w:val="28"/>
-          <w:szCs w:val="28"/>
-          <w:lang w:val="en-GB"/>
-        </w:rPr>
-        <w:t>Chen</w:t>
-      </w:r>
-      <w:proofErr w:type="spellEnd"/>
-      <w:r>
-        <w:rPr>
-          <w:rFonts w:ascii="Times New Roman" w:hAnsi="Times New Roman" w:cs="Times New Roman"/>
-          <w:color w:val="000000"/>
-          <w:sz w:val="28"/>
-          <w:szCs w:val="28"/>
-          <w:lang w:val="en-GB"/>
-        </w:rPr>
-        <w:t xml:space="preserve">, Chang Liu, &amp; Yu Wang. </w:t>
+        <w:t xml:space="preserve"> Jingliang Duan, Shengbo Eben Li, Chen Chen, Chang Liu, &amp; Yu Wang. </w:t>
       </w:r>
       <w:r>
         <w:rPr>
@@ -2367,47 +2077,7 @@
           <w:sz w:val="28"/>
           <w:szCs w:val="28"/>
         </w:rPr>
-        <w:t xml:space="preserve">, Jianyu Chen, </w:t>
-      </w:r>
-      <w:proofErr w:type="spellStart"/>
-      <w:r>
-        <w:rPr>
-          <w:rFonts w:ascii="Times New Roman" w:hAnsi="Times New Roman" w:cs="Times New Roman"/>
-          <w:color w:val="000000"/>
-          <w:sz w:val="28"/>
-          <w:szCs w:val="28"/>
-        </w:rPr>
-        <w:t>Jingliang</w:t>
-      </w:r>
-      <w:proofErr w:type="spellEnd"/>
-      <w:r>
-        <w:rPr>
-          <w:rFonts w:ascii="Times New Roman" w:hAnsi="Times New Roman" w:cs="Times New Roman"/>
-          <w:color w:val="000000"/>
-          <w:sz w:val="28"/>
-          <w:szCs w:val="28"/>
-        </w:rPr>
-        <w:t xml:space="preserve"> Duan, </w:t>
-      </w:r>
-      <w:proofErr w:type="spellStart"/>
-      <w:r>
-        <w:rPr>
-          <w:rFonts w:ascii="Times New Roman" w:hAnsi="Times New Roman" w:cs="Times New Roman"/>
-          <w:color w:val="000000"/>
-          <w:sz w:val="28"/>
-          <w:szCs w:val="28"/>
-        </w:rPr>
-        <w:t>Shengbo</w:t>
-      </w:r>
-      <w:proofErr w:type="spellEnd"/>
-      <w:r>
-        <w:rPr>
-          <w:rFonts w:ascii="Times New Roman" w:hAnsi="Times New Roman" w:cs="Times New Roman"/>
-          <w:color w:val="000000"/>
-          <w:sz w:val="28"/>
-          <w:szCs w:val="28"/>
-        </w:rPr>
-        <w:t xml:space="preserve"> Eben Li &amp; Yao Lyu. </w:t>
+        <w:t xml:space="preserve">, Jianyu Chen, Jingliang Duan, Shengbo Eben Li &amp; Yao Lyu. </w:t>
       </w:r>
       <w:r>
         <w:rPr>
@@ -2629,47 +2299,7 @@
           <w:sz w:val="28"/>
           <w:szCs w:val="28"/>
         </w:rPr>
-        <w:t xml:space="preserve">, Shiqi Liu, Chang Liu, </w:t>
-      </w:r>
-      <w:proofErr w:type="spellStart"/>
-      <w:r>
-        <w:rPr>
-          <w:rFonts w:ascii="Times New Roman" w:hAnsi="Times New Roman" w:cs="Times New Roman"/>
-          <w:color w:val="000000"/>
-          <w:sz w:val="28"/>
-          <w:szCs w:val="28"/>
-        </w:rPr>
-        <w:t>Zeyu</w:t>
-      </w:r>
-      <w:proofErr w:type="spellEnd"/>
-      <w:r>
-        <w:rPr>
-          <w:rFonts w:ascii="Times New Roman" w:hAnsi="Times New Roman" w:cs="Times New Roman"/>
-          <w:color w:val="000000"/>
-          <w:sz w:val="28"/>
-          <w:szCs w:val="28"/>
-        </w:rPr>
-        <w:t xml:space="preserve"> He, Stephen S.-T. Yau &amp; </w:t>
-      </w:r>
-      <w:proofErr w:type="spellStart"/>
-      <w:r>
-        <w:rPr>
-          <w:rFonts w:ascii="Times New Roman" w:hAnsi="Times New Roman" w:cs="Times New Roman"/>
-          <w:color w:val="000000"/>
-          <w:sz w:val="28"/>
-          <w:szCs w:val="28"/>
-        </w:rPr>
-        <w:t>Shengbo</w:t>
-      </w:r>
-      <w:proofErr w:type="spellEnd"/>
-      <w:r>
-        <w:rPr>
-          <w:rFonts w:ascii="Times New Roman" w:hAnsi="Times New Roman" w:cs="Times New Roman"/>
-          <w:color w:val="000000"/>
-          <w:sz w:val="28"/>
-          <w:szCs w:val="28"/>
-        </w:rPr>
-        <w:t xml:space="preserve"> Eben Li. </w:t>
+        <w:t xml:space="preserve">, Shiqi Liu, Chang Liu, Zeyu He, Stephen S.-T. Yau &amp; Shengbo Eben Li. </w:t>
       </w:r>
       <w:r>
         <w:rPr>
@@ -2797,27 +2427,7 @@
           <w:sz w:val="28"/>
           <w:szCs w:val="28"/>
         </w:rPr>
-        <w:t xml:space="preserve">, Tianyi Zhang, </w:t>
-      </w:r>
-      <w:proofErr w:type="spellStart"/>
-      <w:r>
-        <w:rPr>
-          <w:rFonts w:ascii="Times New Roman" w:hAnsi="Times New Roman" w:cs="Times New Roman"/>
-          <w:color w:val="000000"/>
-          <w:sz w:val="28"/>
-          <w:szCs w:val="28"/>
-        </w:rPr>
-        <w:t>Zeju</w:t>
-      </w:r>
-      <w:proofErr w:type="spellEnd"/>
-      <w:r>
-        <w:rPr>
-          <w:rFonts w:ascii="Times New Roman" w:hAnsi="Times New Roman" w:cs="Times New Roman"/>
-          <w:color w:val="000000"/>
-          <w:sz w:val="28"/>
-          <w:szCs w:val="28"/>
-        </w:rPr>
-        <w:t xml:space="preserve"> Sun, </w:t>
+        <w:t xml:space="preserve">, Tianyi Zhang, Zeju Sun, </w:t>
       </w:r>
       <w:r>
         <w:rPr>
@@ -2853,27 +2463,7 @@
           <w:sz w:val="28"/>
           <w:szCs w:val="28"/>
         </w:rPr>
-        <w:t xml:space="preserve">&amp; </w:t>
-      </w:r>
-      <w:proofErr w:type="spellStart"/>
-      <w:r>
-        <w:rPr>
-          <w:rFonts w:ascii="Times New Roman" w:hAnsi="Times New Roman" w:cs="Times New Roman"/>
-          <w:color w:val="000000"/>
-          <w:sz w:val="28"/>
-          <w:szCs w:val="28"/>
-        </w:rPr>
-        <w:t>Shengbo</w:t>
-      </w:r>
-      <w:proofErr w:type="spellEnd"/>
-      <w:r>
-        <w:rPr>
-          <w:rFonts w:ascii="Times New Roman" w:hAnsi="Times New Roman" w:cs="Times New Roman"/>
-          <w:color w:val="000000"/>
-          <w:sz w:val="28"/>
-          <w:szCs w:val="28"/>
-        </w:rPr>
-        <w:t xml:space="preserve"> Eben Li.</w:t>
+        <w:t>&amp; Shengbo Eben Li.</w:t>
       </w:r>
       <w:r>
         <w:rPr>
@@ -3115,25 +2705,14 @@
         </w:rPr>
         <w:t xml:space="preserve">, </w:t>
       </w:r>
-      <w:proofErr w:type="spellStart"/>
-      <w:r>
-        <w:rPr>
-          <w:rFonts w:ascii="Times New Roman" w:hAnsi="Times New Roman" w:cs="Times New Roman"/>
-          <w:color w:val="000000"/>
-          <w:sz w:val="28"/>
-          <w:szCs w:val="28"/>
-        </w:rPr>
-        <w:t>Zeyu</w:t>
-      </w:r>
-      <w:proofErr w:type="spellEnd"/>
-      <w:r>
-        <w:rPr>
-          <w:rFonts w:ascii="Times New Roman" w:hAnsi="Times New Roman" w:cs="Times New Roman"/>
-          <w:color w:val="000000"/>
-          <w:sz w:val="28"/>
-          <w:szCs w:val="28"/>
-        </w:rPr>
-        <w:t xml:space="preserve"> He,</w:t>
+      <w:r>
+        <w:rPr>
+          <w:rFonts w:ascii="Times New Roman" w:hAnsi="Times New Roman" w:cs="Times New Roman"/>
+          <w:color w:val="000000"/>
+          <w:sz w:val="28"/>
+          <w:szCs w:val="28"/>
+        </w:rPr>
+        <w:t>Zeyu He,</w:t>
       </w:r>
       <w:r>
         <w:rPr>
@@ -3172,25 +2751,14 @@
         </w:rPr>
         <w:t xml:space="preserve"> &amp; </w:t>
       </w:r>
-      <w:proofErr w:type="spellStart"/>
-      <w:r>
-        <w:rPr>
-          <w:rFonts w:ascii="Times New Roman" w:hAnsi="Times New Roman" w:cs="Times New Roman"/>
-          <w:color w:val="000000"/>
-          <w:sz w:val="28"/>
-          <w:szCs w:val="28"/>
-        </w:rPr>
-        <w:t>Shengbo</w:t>
-      </w:r>
-      <w:proofErr w:type="spellEnd"/>
-      <w:r>
-        <w:rPr>
-          <w:rFonts w:ascii="Times New Roman" w:hAnsi="Times New Roman" w:cs="Times New Roman"/>
-          <w:color w:val="000000"/>
-          <w:sz w:val="28"/>
-          <w:szCs w:val="28"/>
-        </w:rPr>
-        <w:t xml:space="preserve"> Eben Li. </w:t>
+      <w:r>
+        <w:rPr>
+          <w:rFonts w:ascii="Times New Roman" w:hAnsi="Times New Roman" w:cs="Times New Roman"/>
+          <w:color w:val="000000"/>
+          <w:sz w:val="28"/>
+          <w:szCs w:val="28"/>
+        </w:rPr>
+        <w:t xml:space="preserve">Shengbo Eben Li. </w:t>
       </w:r>
       <w:r>
         <w:rPr>
@@ -3212,31 +2780,7 @@
           <w:sz w:val="28"/>
           <w:szCs w:val="28"/>
         </w:rPr>
-        <w:t xml:space="preserve">ne Filters All: A Generalist Filter </w:t>
-      </w:r>
-      <w:proofErr w:type="gramStart"/>
-      <w:r>
-        <w:rPr>
-          <w:rFonts w:ascii="Times New Roman" w:hAnsi="Times New Roman" w:cs="Times New Roman"/>
-          <w:i/>
-          <w:iCs/>
-          <w:color w:val="000000"/>
-          <w:sz w:val="28"/>
-          <w:szCs w:val="28"/>
-        </w:rPr>
-        <w:t>For</w:t>
-      </w:r>
-      <w:proofErr w:type="gramEnd"/>
-      <w:r>
-        <w:rPr>
-          <w:rFonts w:ascii="Times New Roman" w:hAnsi="Times New Roman" w:cs="Times New Roman"/>
-          <w:i/>
-          <w:iCs/>
-          <w:color w:val="000000"/>
-          <w:sz w:val="28"/>
-          <w:szCs w:val="28"/>
-        </w:rPr>
-        <w:t xml:space="preserve"> State Estimation</w:t>
+        <w:t>ne Filters All: A Generalist Filter For State Estimation</w:t>
       </w:r>
       <w:r>
         <w:rPr>
@@ -3367,56 +2911,16 @@
           <w:sz w:val="28"/>
           <w:szCs w:val="28"/>
         </w:rPr>
-        <w:t xml:space="preserve">Tao Zhang, </w:t>
-      </w:r>
-      <w:proofErr w:type="spellStart"/>
-      <w:r>
-        <w:rPr>
-          <w:rFonts w:ascii="Times New Roman" w:hAnsi="Times New Roman" w:cs="Times New Roman"/>
-          <w:color w:val="000000"/>
-          <w:sz w:val="28"/>
-          <w:szCs w:val="28"/>
-        </w:rPr>
-        <w:t>Jiangtao</w:t>
-      </w:r>
-      <w:proofErr w:type="spellEnd"/>
-      <w:r>
-        <w:rPr>
-          <w:rFonts w:ascii="Times New Roman" w:hAnsi="Times New Roman" w:cs="Times New Roman"/>
-          <w:color w:val="000000"/>
-          <w:sz w:val="28"/>
-          <w:szCs w:val="28"/>
-        </w:rPr>
-        <w:t xml:space="preserve"> Li </w:t>
-      </w:r>
-      <w:r>
-        <w:rPr>
-          <w:rFonts w:ascii="Times New Roman" w:hAnsi="Times New Roman" w:cs="Times New Roman"/>
-          <w:color w:val="000000"/>
-          <w:sz w:val="28"/>
-          <w:szCs w:val="28"/>
-        </w:rPr>
-        <w:t xml:space="preserve">&amp; </w:t>
-      </w:r>
-      <w:proofErr w:type="spellStart"/>
-      <w:r>
-        <w:rPr>
-          <w:rFonts w:ascii="Times New Roman" w:hAnsi="Times New Roman" w:cs="Times New Roman"/>
-          <w:color w:val="000000"/>
-          <w:sz w:val="28"/>
-          <w:szCs w:val="28"/>
-        </w:rPr>
-        <w:t>Shengbo</w:t>
-      </w:r>
-      <w:proofErr w:type="spellEnd"/>
-      <w:r>
-        <w:rPr>
-          <w:rFonts w:ascii="Times New Roman" w:hAnsi="Times New Roman" w:cs="Times New Roman"/>
-          <w:color w:val="000000"/>
-          <w:sz w:val="28"/>
-          <w:szCs w:val="28"/>
-        </w:rPr>
-        <w:t xml:space="preserve"> Eben Li. </w:t>
+        <w:t xml:space="preserve">Tao Zhang, Jiangtao Li </w:t>
+      </w:r>
+      <w:r>
+        <w:rPr>
+          <w:rFonts w:ascii="Times New Roman" w:hAnsi="Times New Roman" w:cs="Times New Roman"/>
+          <w:color w:val="000000"/>
+          <w:sz w:val="28"/>
+          <w:szCs w:val="28"/>
+        </w:rPr>
+        <w:t xml:space="preserve">&amp; Shengbo Eben Li. </w:t>
       </w:r>
       <w:r>
         <w:rPr>
@@ -3781,7 +3285,6 @@
         </w:rPr>
         <w:t xml:space="preserve"> </w:t>
       </w:r>
-      <w:proofErr w:type="spellStart"/>
       <w:r>
         <w:rPr>
           <w:rFonts w:ascii="Times New Roman" w:hAnsi="Times New Roman" w:cs="Times New Roman"/>
@@ -3812,7 +3315,6 @@
         </w:rPr>
         <w:t>ong</w:t>
       </w:r>
-      <w:proofErr w:type="spellEnd"/>
       <w:r>
         <w:rPr>
           <w:rFonts w:ascii="Times New Roman" w:hAnsi="Times New Roman" w:cs="Times New Roman"/>
@@ -5003,7 +4505,6 @@
         </w:rPr>
         <w:t xml:space="preserve"> </w:t>
       </w:r>
-      <w:proofErr w:type="spellStart"/>
       <w:r>
         <w:rPr>
           <w:rFonts w:ascii="Times New Roman" w:hAnsi="Times New Roman" w:cs="Times New Roman" w:hint="eastAsia"/>
@@ -5012,18 +4513,7 @@
           <w:szCs w:val="28"/>
           <w:lang w:val="en-GB" w:eastAsia="zh-CN"/>
         </w:rPr>
-        <w:t>Automatica</w:t>
-      </w:r>
-      <w:proofErr w:type="spellEnd"/>
-      <w:r>
-        <w:rPr>
-          <w:rFonts w:ascii="Times New Roman" w:hAnsi="Times New Roman" w:cs="Times New Roman" w:hint="eastAsia"/>
-          <w:color w:val="000000"/>
-          <w:sz w:val="28"/>
-          <w:szCs w:val="28"/>
-          <w:lang w:val="en-GB" w:eastAsia="zh-CN"/>
-        </w:rPr>
-        <w:t xml:space="preserve">, TAC, </w:t>
+        <w:t xml:space="preserve">Automatica, TAC, </w:t>
       </w:r>
       <w:r>
         <w:rPr>
@@ -5649,7 +5139,6 @@
   <w:style w:type="character" w:default="1" w:styleId="a0">
     <w:name w:val="Default Paragraph Font"/>
     <w:uiPriority w:val="1"/>
-    <w:semiHidden/>
     <w:unhideWhenUsed/>
   </w:style>
   <w:style w:type="table" w:default="1" w:styleId="a1">

</xml_diff>

<commit_message>
Changes to be committed: 	modified:   data/CV.docx 	modified:   data/CV.pdf 	new file:   images/NANO-SLAM.png 	new file:   images/victoria.png 	modified:   index.html
</commit_message>
<xml_diff>
--- a/data/CV.docx
+++ b/data/CV.docx
@@ -297,7 +297,6 @@
                 <w:szCs w:val="28"/>
               </w:rPr>
             </w:pPr>
-            <w:proofErr w:type="spellStart"/>
             <w:r>
               <w:rPr>
                 <w:rFonts w:ascii="Times New Roman" w:hAnsi="Times New Roman" w:cs="Times New Roman"/>
@@ -307,19 +306,7 @@
                 <w:sz w:val="28"/>
                 <w:szCs w:val="28"/>
               </w:rPr>
-              <w:t>Ph.D</w:t>
-            </w:r>
-            <w:proofErr w:type="spellEnd"/>
-            <w:r>
-              <w:rPr>
-                <w:rFonts w:ascii="Times New Roman" w:hAnsi="Times New Roman" w:cs="Times New Roman"/>
-                <w:i/>
-                <w:iCs/>
-                <w:color w:val="000000"/>
-                <w:sz w:val="28"/>
-                <w:szCs w:val="28"/>
-              </w:rPr>
-              <w:t xml:space="preserve"> </w:t>
+              <w:t xml:space="preserve">Ph.D </w:t>
             </w:r>
             <w:r>
               <w:rPr>
@@ -1037,31 +1024,7 @@
                 <w:sz w:val="28"/>
                 <w:szCs w:val="28"/>
               </w:rPr>
-              <w:t xml:space="preserve"> </w:t>
-            </w:r>
-            <w:proofErr w:type="spellStart"/>
-            <w:r>
-              <w:rPr>
-                <w:rFonts w:ascii="Times New Roman" w:hAnsi="Times New Roman" w:cs="Times New Roman"/>
-                <w:b/>
-                <w:bCs/>
-                <w:color w:val="000000"/>
-                <w:sz w:val="28"/>
-                <w:szCs w:val="28"/>
-              </w:rPr>
-              <w:t>Jiaotong</w:t>
-            </w:r>
-            <w:proofErr w:type="spellEnd"/>
-            <w:r>
-              <w:rPr>
-                <w:rFonts w:ascii="Times New Roman" w:hAnsi="Times New Roman" w:cs="Times New Roman"/>
-                <w:b/>
-                <w:bCs/>
-                <w:color w:val="000000"/>
-                <w:sz w:val="28"/>
-                <w:szCs w:val="28"/>
-              </w:rPr>
-              <w:t xml:space="preserve"> University</w:t>
+              <w:t xml:space="preserve"> Jiaotong University</w:t>
             </w:r>
           </w:p>
         </w:tc>
@@ -1232,7 +1195,6 @@
           <w:color w:val="000000"/>
           <w:sz w:val="28"/>
           <w:szCs w:val="28"/>
-          <w:lang w:val="en-GB"/>
         </w:rPr>
         <w:t>Wenhan Cao</w:t>
       </w:r>
@@ -1242,53 +1204,8 @@
           <w:color w:val="000000"/>
           <w:sz w:val="28"/>
           <w:szCs w:val="28"/>
-          <w:lang w:val="en-GB"/>
-        </w:rPr>
-        <w:t xml:space="preserve">, Chang Liu, </w:t>
-      </w:r>
-      <w:proofErr w:type="spellStart"/>
-      <w:r>
-        <w:rPr>
-          <w:rFonts w:ascii="Times New Roman" w:hAnsi="Times New Roman" w:cs="Times New Roman"/>
-          <w:color w:val="000000"/>
-          <w:sz w:val="28"/>
-          <w:szCs w:val="28"/>
-          <w:lang w:val="en-GB"/>
-        </w:rPr>
-        <w:t>Zhiqian</w:t>
-      </w:r>
-      <w:proofErr w:type="spellEnd"/>
-      <w:r>
-        <w:rPr>
-          <w:rFonts w:ascii="Times New Roman" w:hAnsi="Times New Roman" w:cs="Times New Roman"/>
-          <w:color w:val="000000"/>
-          <w:sz w:val="28"/>
-          <w:szCs w:val="28"/>
-          <w:lang w:val="en-GB"/>
-        </w:rPr>
-        <w:t xml:space="preserve"> Lan, </w:t>
-      </w:r>
-      <w:proofErr w:type="spellStart"/>
-      <w:r>
-        <w:rPr>
-          <w:rFonts w:ascii="Times New Roman" w:hAnsi="Times New Roman" w:cs="Times New Roman"/>
-          <w:color w:val="000000"/>
-          <w:sz w:val="28"/>
-          <w:szCs w:val="28"/>
-          <w:lang w:val="en-GB"/>
-        </w:rPr>
-        <w:t>Shengbo</w:t>
-      </w:r>
-      <w:proofErr w:type="spellEnd"/>
-      <w:r>
-        <w:rPr>
-          <w:rFonts w:ascii="Times New Roman" w:hAnsi="Times New Roman" w:cs="Times New Roman"/>
-          <w:color w:val="000000"/>
-          <w:sz w:val="28"/>
-          <w:szCs w:val="28"/>
-          <w:lang w:val="en-GB"/>
-        </w:rPr>
-        <w:t xml:space="preserve"> Eben Li, Wei Pan &amp; Angelo Alessandri. </w:t>
+        </w:rPr>
+        <w:t xml:space="preserve"> &amp; Wei Pan. </w:t>
       </w:r>
       <w:r>
         <w:rPr>
@@ -1299,38 +1216,36 @@
           <w:sz w:val="28"/>
           <w:szCs w:val="28"/>
         </w:rPr>
-        <w:t xml:space="preserve">Robust Bayesian Inference for Moving Horizon Estimation. </w:t>
-      </w:r>
-      <w:proofErr w:type="spellStart"/>
-      <w:r>
-        <w:rPr>
-          <w:rFonts w:ascii="Times New Roman" w:hAnsi="Times New Roman" w:cs="Times New Roman"/>
-          <w:color w:val="000000"/>
-          <w:sz w:val="28"/>
-          <w:szCs w:val="28"/>
-          <w:lang w:eastAsia="zh-CN"/>
-        </w:rPr>
-        <w:t>Automatica</w:t>
-      </w:r>
-      <w:proofErr w:type="spellEnd"/>
-      <w:r>
-        <w:rPr>
-          <w:rFonts w:ascii="Times New Roman" w:hAnsi="Times New Roman" w:cs="Times New Roman"/>
-          <w:color w:val="000000"/>
-          <w:sz w:val="28"/>
-          <w:szCs w:val="28"/>
-          <w:lang w:eastAsia="zh-CN"/>
-        </w:rPr>
-        <w:t>, 173, 112108</w:t>
-      </w:r>
-      <w:r>
-        <w:rPr>
-          <w:rFonts w:ascii="Times New Roman" w:hAnsi="Times New Roman" w:cs="Times New Roman"/>
-          <w:color w:val="000000"/>
-          <w:sz w:val="28"/>
-          <w:szCs w:val="28"/>
-        </w:rPr>
-        <w:t>. [</w:t>
+        <w:t xml:space="preserve">Impact of Computation in Integral Reinforcement Learning for Continuous-Time Control. </w:t>
+      </w:r>
+      <w:r>
+        <w:rPr>
+          <w:rFonts w:ascii="Times New Roman" w:hAnsi="Times New Roman" w:cs="Times New Roman"/>
+          <w:color w:val="000000"/>
+          <w:sz w:val="28"/>
+          <w:szCs w:val="28"/>
+        </w:rPr>
+        <w:t xml:space="preserve">In 2024 International Conference on Learning Representations (ICLR). </w:t>
+      </w:r>
+      <w:r>
+        <w:rPr>
+          <w:rFonts w:ascii="Times New Roman" w:hAnsi="Times New Roman" w:cs="Times New Roman"/>
+          <w:b/>
+          <w:bCs/>
+          <w:color w:val="000000"/>
+          <w:sz w:val="28"/>
+          <w:szCs w:val="28"/>
+        </w:rPr>
+        <w:t>(Spotlight)</w:t>
+      </w:r>
+      <w:r>
+        <w:rPr>
+          <w:rFonts w:ascii="Times New Roman" w:hAnsi="Times New Roman" w:cs="Times New Roman"/>
+          <w:color w:val="000000"/>
+          <w:sz w:val="28"/>
+          <w:szCs w:val="28"/>
+        </w:rPr>
+        <w:t xml:space="preserve"> [</w:t>
       </w:r>
       <w:hyperlink r:id="rId17" w:history="1">
         <w:r>
@@ -1360,6 +1275,26 @@
             <w:sz w:val="28"/>
             <w:szCs w:val="28"/>
           </w:rPr>
+          <w:t>Poster</w:t>
+        </w:r>
+      </w:hyperlink>
+      <w:r>
+        <w:rPr>
+          <w:rFonts w:ascii="Times New Roman" w:hAnsi="Times New Roman" w:cs="Times New Roman"/>
+          <w:color w:val="000000"/>
+          <w:sz w:val="28"/>
+          <w:szCs w:val="28"/>
+        </w:rPr>
+        <w:t>] [</w:t>
+      </w:r>
+      <w:hyperlink r:id="rId19" w:history="1">
+        <w:r>
+          <w:rPr>
+            <w:rStyle w:val="ad"/>
+            <w:rFonts w:ascii="Times New Roman" w:hAnsi="Times New Roman" w:cs="Times New Roman"/>
+            <w:sz w:val="28"/>
+            <w:szCs w:val="28"/>
+          </w:rPr>
           <w:t>Code</w:t>
         </w:r>
       </w:hyperlink>
@@ -1379,34 +1314,32 @@
         <w:jc w:val="both"/>
         <w:rPr>
           <w:rFonts w:ascii="Times New Roman" w:hAnsi="Times New Roman" w:cs="Times New Roman"/>
+          <w:color w:val="000000"/>
+          <w:sz w:val="28"/>
+          <w:szCs w:val="28"/>
+        </w:rPr>
+      </w:pPr>
+    </w:p>
+    <w:p>
+      <w:pPr>
+        <w:ind w:left="720"/>
+        <w:jc w:val="both"/>
+        <w:rPr>
+          <w:rFonts w:ascii="Times New Roman" w:hAnsi="Times New Roman" w:cs="Times New Roman"/>
+          <w:color w:val="000000"/>
+          <w:sz w:val="28"/>
+          <w:szCs w:val="28"/>
+        </w:rPr>
+      </w:pPr>
+      <w:r>
+        <w:rPr>
+          <w:rFonts w:ascii="Times New Roman" w:hAnsi="Times New Roman" w:cs="Times New Roman"/>
           <w:b/>
           <w:bCs/>
           <w:color w:val="000000"/>
           <w:sz w:val="28"/>
           <w:szCs w:val="28"/>
         </w:rPr>
-      </w:pPr>
-    </w:p>
-    <w:p>
-      <w:pPr>
-        <w:ind w:left="720"/>
-        <w:jc w:val="both"/>
-        <w:rPr>
-          <w:rFonts w:ascii="Times New Roman" w:hAnsi="Times New Roman" w:cs="Times New Roman"/>
-          <w:color w:val="000000"/>
-          <w:sz w:val="28"/>
-          <w:szCs w:val="28"/>
-        </w:rPr>
-      </w:pPr>
-      <w:r>
-        <w:rPr>
-          <w:rFonts w:ascii="Times New Roman" w:hAnsi="Times New Roman" w:cs="Times New Roman"/>
-          <w:b/>
-          <w:bCs/>
-          <w:color w:val="000000"/>
-          <w:sz w:val="28"/>
-          <w:szCs w:val="28"/>
-        </w:rPr>
         <w:t>Wenhan Cao</w:t>
       </w:r>
       <w:r>
@@ -1416,7 +1349,7 @@
           <w:sz w:val="28"/>
           <w:szCs w:val="28"/>
         </w:rPr>
-        <w:t xml:space="preserve"> &amp; Wei Pan. </w:t>
+        <w:t xml:space="preserve">, Alexandre Capone, Rishabh Yadav, Sandra Hirche &amp; Wei Pan. </w:t>
       </w:r>
       <w:r>
         <w:rPr>
@@ -1427,38 +1360,18 @@
           <w:sz w:val="28"/>
           <w:szCs w:val="28"/>
         </w:rPr>
-        <w:t xml:space="preserve">Impact of Computation in Integral Reinforcement Learning for Continuous-Time Control. </w:t>
-      </w:r>
-      <w:r>
-        <w:rPr>
-          <w:rFonts w:ascii="Times New Roman" w:hAnsi="Times New Roman" w:cs="Times New Roman"/>
-          <w:color w:val="000000"/>
-          <w:sz w:val="28"/>
-          <w:szCs w:val="28"/>
-        </w:rPr>
-        <w:t xml:space="preserve">In 2024 International Conference on Learning Representations (ICLR). </w:t>
-      </w:r>
-      <w:r>
-        <w:rPr>
-          <w:rFonts w:ascii="Times New Roman" w:hAnsi="Times New Roman" w:cs="Times New Roman"/>
-          <w:b/>
-          <w:bCs/>
-          <w:color w:val="000000"/>
-          <w:sz w:val="28"/>
-          <w:szCs w:val="28"/>
-        </w:rPr>
-        <w:t>(Spotlight)</w:t>
-      </w:r>
-      <w:r>
-        <w:rPr>
-          <w:rFonts w:ascii="Times New Roman" w:hAnsi="Times New Roman" w:cs="Times New Roman"/>
-          <w:color w:val="000000"/>
-          <w:sz w:val="28"/>
-          <w:szCs w:val="28"/>
-        </w:rPr>
-        <w:t xml:space="preserve"> [</w:t>
-      </w:r>
-      <w:hyperlink r:id="rId19" w:history="1">
+        <w:t xml:space="preserve">Computation-Aware Learning for Stable Control with Gaussian Process. </w:t>
+      </w:r>
+      <w:r>
+        <w:rPr>
+          <w:rFonts w:ascii="Times New Roman" w:hAnsi="Times New Roman" w:cs="Times New Roman"/>
+          <w:color w:val="000000"/>
+          <w:sz w:val="28"/>
+          <w:szCs w:val="28"/>
+        </w:rPr>
+        <w:t>In 2024 Robotics: Science and Systems (RSS). [</w:t>
+      </w:r>
+      <w:hyperlink r:id="rId20" w:history="1">
         <w:r>
           <w:rPr>
             <w:rStyle w:val="ad"/>
@@ -1478,7 +1391,7 @@
         </w:rPr>
         <w:t>] [</w:t>
       </w:r>
-      <w:hyperlink r:id="rId20" w:history="1">
+      <w:hyperlink r:id="rId21" w:history="1">
         <w:r>
           <w:rPr>
             <w:rStyle w:val="ad"/>
@@ -1496,163 +1409,19 @@
           <w:sz w:val="28"/>
           <w:szCs w:val="28"/>
         </w:rPr>
-        <w:t>] [</w:t>
-      </w:r>
-      <w:hyperlink r:id="rId21" w:history="1">
-        <w:r>
-          <w:rPr>
-            <w:rStyle w:val="ad"/>
-            <w:rFonts w:ascii="Times New Roman" w:hAnsi="Times New Roman" w:cs="Times New Roman"/>
-            <w:sz w:val="28"/>
-            <w:szCs w:val="28"/>
-          </w:rPr>
-          <w:t>Code</w:t>
-        </w:r>
-      </w:hyperlink>
-      <w:r>
-        <w:rPr>
-          <w:rFonts w:ascii="Times New Roman" w:hAnsi="Times New Roman" w:cs="Times New Roman"/>
-          <w:color w:val="000000"/>
-          <w:sz w:val="28"/>
-          <w:szCs w:val="28"/>
-        </w:rPr>
-        <w:t>]</w:t>
-      </w:r>
-    </w:p>
-    <w:p>
-      <w:pPr>
-        <w:ind w:left="720"/>
-        <w:jc w:val="both"/>
-        <w:rPr>
-          <w:rFonts w:ascii="Times New Roman" w:hAnsi="Times New Roman" w:cs="Times New Roman"/>
-          <w:color w:val="000000"/>
-          <w:sz w:val="28"/>
-          <w:szCs w:val="28"/>
-        </w:rPr>
-      </w:pPr>
-    </w:p>
-    <w:p>
-      <w:pPr>
-        <w:ind w:left="720"/>
-        <w:jc w:val="both"/>
-        <w:rPr>
-          <w:rFonts w:ascii="Times New Roman" w:hAnsi="Times New Roman" w:cs="Times New Roman"/>
-          <w:color w:val="000000"/>
-          <w:sz w:val="28"/>
-          <w:szCs w:val="28"/>
-        </w:rPr>
-      </w:pPr>
-      <w:r>
-        <w:rPr>
-          <w:rFonts w:ascii="Times New Roman" w:hAnsi="Times New Roman" w:cs="Times New Roman"/>
-          <w:b/>
-          <w:bCs/>
-          <w:color w:val="000000"/>
-          <w:sz w:val="28"/>
-          <w:szCs w:val="28"/>
-        </w:rPr>
-        <w:t>Wenhan Cao</w:t>
-      </w:r>
-      <w:r>
-        <w:rPr>
-          <w:rFonts w:ascii="Times New Roman" w:hAnsi="Times New Roman" w:cs="Times New Roman"/>
-          <w:color w:val="000000"/>
-          <w:sz w:val="28"/>
-          <w:szCs w:val="28"/>
-        </w:rPr>
-        <w:t xml:space="preserve">, Alexandre Capone, Rishabh Yadav, Sandra </w:t>
-      </w:r>
-      <w:proofErr w:type="spellStart"/>
-      <w:r>
-        <w:rPr>
-          <w:rFonts w:ascii="Times New Roman" w:hAnsi="Times New Roman" w:cs="Times New Roman"/>
-          <w:color w:val="000000"/>
-          <w:sz w:val="28"/>
-          <w:szCs w:val="28"/>
-        </w:rPr>
-        <w:t>Hirche</w:t>
-      </w:r>
-      <w:proofErr w:type="spellEnd"/>
-      <w:r>
-        <w:rPr>
-          <w:rFonts w:ascii="Times New Roman" w:hAnsi="Times New Roman" w:cs="Times New Roman"/>
-          <w:color w:val="000000"/>
-          <w:sz w:val="28"/>
-          <w:szCs w:val="28"/>
-        </w:rPr>
-        <w:t xml:space="preserve"> &amp; Wei Pan. </w:t>
-      </w:r>
-      <w:r>
-        <w:rPr>
-          <w:rFonts w:ascii="Times New Roman" w:hAnsi="Times New Roman" w:cs="Times New Roman"/>
-          <w:i/>
-          <w:iCs/>
-          <w:color w:val="000000"/>
-          <w:sz w:val="28"/>
-          <w:szCs w:val="28"/>
-        </w:rPr>
-        <w:t xml:space="preserve">Computation-Aware Learning for Stable Control with Gaussian Process. </w:t>
-      </w:r>
-      <w:r>
-        <w:rPr>
-          <w:rFonts w:ascii="Times New Roman" w:hAnsi="Times New Roman" w:cs="Times New Roman"/>
-          <w:color w:val="000000"/>
-          <w:sz w:val="28"/>
-          <w:szCs w:val="28"/>
-        </w:rPr>
-        <w:t>In 2024 Robotics: Science and Systems (RSS). [</w:t>
+        <w:t xml:space="preserve">] </w:t>
+      </w:r>
+      <w:r>
+        <w:rPr>
+          <w:rFonts w:ascii="Times New Roman" w:hAnsi="Times New Roman" w:cs="Times New Roman" w:hint="eastAsia"/>
+          <w:color w:val="000000"/>
+          <w:sz w:val="28"/>
+          <w:szCs w:val="28"/>
+          <w:lang w:eastAsia="zh-CN"/>
+        </w:rPr>
+        <w:t>[</w:t>
       </w:r>
       <w:hyperlink r:id="rId22" w:history="1">
-        <w:r>
-          <w:rPr>
-            <w:rStyle w:val="ad"/>
-            <w:rFonts w:ascii="Times New Roman" w:hAnsi="Times New Roman" w:cs="Times New Roman"/>
-            <w:sz w:val="28"/>
-            <w:szCs w:val="28"/>
-          </w:rPr>
-          <w:t>Paper</w:t>
-        </w:r>
-      </w:hyperlink>
-      <w:r>
-        <w:rPr>
-          <w:rFonts w:ascii="Times New Roman" w:hAnsi="Times New Roman" w:cs="Times New Roman"/>
-          <w:color w:val="000000"/>
-          <w:sz w:val="28"/>
-          <w:szCs w:val="28"/>
-        </w:rPr>
-        <w:t>] [</w:t>
-      </w:r>
-      <w:hyperlink r:id="rId23" w:history="1">
-        <w:r>
-          <w:rPr>
-            <w:rStyle w:val="ad"/>
-            <w:rFonts w:ascii="Times New Roman" w:hAnsi="Times New Roman" w:cs="Times New Roman"/>
-            <w:sz w:val="28"/>
-            <w:szCs w:val="28"/>
-          </w:rPr>
-          <w:t>Poster</w:t>
-        </w:r>
-      </w:hyperlink>
-      <w:r>
-        <w:rPr>
-          <w:rFonts w:ascii="Times New Roman" w:hAnsi="Times New Roman" w:cs="Times New Roman"/>
-          <w:color w:val="000000"/>
-          <w:sz w:val="28"/>
-          <w:szCs w:val="28"/>
-        </w:rPr>
-        <w:t xml:space="preserve">] </w:t>
-      </w:r>
-      <w:r>
-        <w:rPr>
-          <w:rFonts w:ascii="Times New Roman" w:hAnsi="Times New Roman" w:cs="Times New Roman" w:hint="eastAsia"/>
-          <w:color w:val="000000"/>
-          <w:sz w:val="28"/>
-          <w:szCs w:val="28"/>
-          <w:lang w:eastAsia="zh-CN"/>
-        </w:rPr>
-        <w:t>[</w:t>
-      </w:r>
-      <w:hyperlink r:id="rId24" w:history="1">
         <w:r>
           <w:rPr>
             <w:rStyle w:val="ad"/>
@@ -1684,6 +1453,7 @@
           <w:color w:val="000000"/>
           <w:sz w:val="28"/>
           <w:szCs w:val="28"/>
+          <w:lang w:eastAsia="zh-CN"/>
         </w:rPr>
       </w:pPr>
     </w:p>
@@ -1698,26 +1468,6 @@
           <w:szCs w:val="28"/>
         </w:rPr>
       </w:pPr>
-      <w:proofErr w:type="spellStart"/>
-      <w:r>
-        <w:rPr>
-          <w:rFonts w:ascii="Times New Roman" w:hAnsi="Times New Roman" w:cs="Times New Roman"/>
-          <w:color w:val="000000"/>
-          <w:sz w:val="28"/>
-          <w:szCs w:val="28"/>
-        </w:rPr>
-        <w:t>Jingliang</w:t>
-      </w:r>
-      <w:proofErr w:type="spellEnd"/>
-      <w:r>
-        <w:rPr>
-          <w:rFonts w:ascii="Times New Roman" w:hAnsi="Times New Roman" w:cs="Times New Roman"/>
-          <w:color w:val="000000"/>
-          <w:sz w:val="28"/>
-          <w:szCs w:val="28"/>
-        </w:rPr>
-        <w:t xml:space="preserve"> Duan, </w:t>
-      </w:r>
       <w:r>
         <w:rPr>
           <w:rFonts w:ascii="Times New Roman" w:hAnsi="Times New Roman" w:cs="Times New Roman"/>
@@ -1726,6 +1476,7 @@
           <w:color w:val="000000"/>
           <w:sz w:val="28"/>
           <w:szCs w:val="28"/>
+          <w:lang w:val="en-GB"/>
         </w:rPr>
         <w:t>Wenhan Cao</w:t>
       </w:r>
@@ -1735,8 +1486,9 @@
           <w:color w:val="000000"/>
           <w:sz w:val="28"/>
           <w:szCs w:val="28"/>
-        </w:rPr>
-        <w:t xml:space="preserve">, Yang Zheng &amp; Lin Zhao. </w:t>
+          <w:lang w:val="en-GB"/>
+        </w:rPr>
+        <w:t xml:space="preserve">, Chang Liu, Zhiqian Lan, Shengbo Eben Li, Wei Pan &amp; Angelo Alessandri. </w:t>
       </w:r>
       <w:r>
         <w:rPr>
@@ -1747,26 +1499,100 @@
           <w:sz w:val="28"/>
           <w:szCs w:val="28"/>
         </w:rPr>
-        <w:t>On the Optimization Landscape of Dynamic Output Feedback Linear Quadratic Control.</w:t>
-      </w:r>
-      <w:r>
-        <w:rPr>
-          <w:rFonts w:ascii="Times New Roman" w:hAnsi="Times New Roman" w:cs="Times New Roman"/>
-          <w:color w:val="000000"/>
-          <w:sz w:val="28"/>
-          <w:szCs w:val="28"/>
-        </w:rPr>
-        <w:t> IEEE Transactions on Automatic Control (TAC), 69(2):920–935, 2024</w:t>
-      </w:r>
-      <w:r>
-        <w:rPr>
-          <w:rFonts w:ascii="Times New Roman" w:hAnsi="Times New Roman" w:cs="Times New Roman" w:hint="eastAsia"/>
-          <w:color w:val="000000"/>
-          <w:sz w:val="28"/>
-          <w:szCs w:val="28"/>
-          <w:lang w:eastAsia="zh-CN"/>
-        </w:rPr>
-        <w:t>.</w:t>
+        <w:t xml:space="preserve">Robust Bayesian Inference for Moving Horizon Estimation. </w:t>
+      </w:r>
+      <w:r>
+        <w:rPr>
+          <w:rFonts w:ascii="Times New Roman" w:hAnsi="Times New Roman" w:cs="Times New Roman"/>
+          <w:color w:val="000000"/>
+          <w:sz w:val="28"/>
+          <w:szCs w:val="28"/>
+          <w:lang w:eastAsia="zh-CN"/>
+        </w:rPr>
+        <w:t>Automatica, 173, 112108</w:t>
+      </w:r>
+      <w:r>
+        <w:rPr>
+          <w:rFonts w:ascii="Times New Roman" w:hAnsi="Times New Roman" w:cs="Times New Roman"/>
+          <w:color w:val="000000"/>
+          <w:sz w:val="28"/>
+          <w:szCs w:val="28"/>
+        </w:rPr>
+        <w:t>. [</w:t>
+      </w:r>
+      <w:hyperlink r:id="rId23" w:history="1">
+        <w:r>
+          <w:rPr>
+            <w:rStyle w:val="ad"/>
+            <w:rFonts w:ascii="Times New Roman" w:hAnsi="Times New Roman" w:cs="Times New Roman"/>
+            <w:sz w:val="28"/>
+            <w:szCs w:val="28"/>
+          </w:rPr>
+          <w:t>Paper</w:t>
+        </w:r>
+      </w:hyperlink>
+      <w:r>
+        <w:rPr>
+          <w:rFonts w:ascii="Times New Roman" w:hAnsi="Times New Roman" w:cs="Times New Roman"/>
+          <w:color w:val="000000"/>
+          <w:sz w:val="28"/>
+          <w:szCs w:val="28"/>
+        </w:rPr>
+        <w:t>] [</w:t>
+      </w:r>
+      <w:hyperlink r:id="rId24" w:history="1">
+        <w:r>
+          <w:rPr>
+            <w:rStyle w:val="ad"/>
+            <w:rFonts w:ascii="Times New Roman" w:hAnsi="Times New Roman" w:cs="Times New Roman"/>
+            <w:sz w:val="28"/>
+            <w:szCs w:val="28"/>
+          </w:rPr>
+          <w:t>Code</w:t>
+        </w:r>
+      </w:hyperlink>
+      <w:r>
+        <w:rPr>
+          <w:rFonts w:ascii="Times New Roman" w:hAnsi="Times New Roman" w:cs="Times New Roman"/>
+          <w:color w:val="000000"/>
+          <w:sz w:val="28"/>
+          <w:szCs w:val="28"/>
+        </w:rPr>
+        <w:t>]</w:t>
+      </w:r>
+    </w:p>
+    <w:p>
+      <w:pPr>
+        <w:ind w:left="720"/>
+        <w:jc w:val="both"/>
+        <w:rPr>
+          <w:rFonts w:ascii="Times New Roman" w:hAnsi="Times New Roman" w:cs="Times New Roman"/>
+          <w:color w:val="000000"/>
+          <w:sz w:val="28"/>
+          <w:szCs w:val="28"/>
+          <w:lang w:eastAsia="zh-CN"/>
+        </w:rPr>
+      </w:pPr>
+    </w:p>
+    <w:p>
+      <w:pPr>
+        <w:ind w:left="720"/>
+        <w:jc w:val="both"/>
+        <w:rPr>
+          <w:rFonts w:ascii="Times New Roman" w:hAnsi="Times New Roman" w:cs="Times New Roman"/>
+          <w:color w:val="000000"/>
+          <w:sz w:val="28"/>
+          <w:szCs w:val="28"/>
+        </w:rPr>
+      </w:pPr>
+      <w:r>
+        <w:rPr>
+          <w:rFonts w:ascii="Times New Roman" w:hAnsi="Times New Roman" w:cs="Times New Roman"/>
+          <w:color w:val="000000"/>
+          <w:sz w:val="28"/>
+          <w:szCs w:val="28"/>
+        </w:rPr>
+        <w:t xml:space="preserve">Jingliang Duan, </w:t>
       </w:r>
       <w:r>
         <w:rPr>
@@ -1777,7 +1603,57 @@
           <w:sz w:val="28"/>
           <w:szCs w:val="28"/>
         </w:rPr>
-        <w:t xml:space="preserve"> (Regular Paper) </w:t>
+        <w:t>Wenhan Cao</w:t>
+      </w:r>
+      <w:r>
+        <w:rPr>
+          <w:rFonts w:ascii="Times New Roman" w:hAnsi="Times New Roman" w:cs="Times New Roman"/>
+          <w:color w:val="000000"/>
+          <w:sz w:val="28"/>
+          <w:szCs w:val="28"/>
+        </w:rPr>
+        <w:t xml:space="preserve">, Yang Zheng &amp; Lin Zhao. </w:t>
+      </w:r>
+      <w:r>
+        <w:rPr>
+          <w:rFonts w:ascii="Times New Roman" w:hAnsi="Times New Roman" w:cs="Times New Roman"/>
+          <w:i/>
+          <w:iCs/>
+          <w:color w:val="000000"/>
+          <w:sz w:val="28"/>
+          <w:szCs w:val="28"/>
+        </w:rPr>
+        <w:t>On the Optimization Landscape of Dynamic Output Feedback Linear Quadratic Control.</w:t>
+      </w:r>
+      <w:r>
+        <w:rPr>
+          <w:rFonts w:ascii="Times New Roman" w:hAnsi="Times New Roman" w:cs="Times New Roman"/>
+          <w:color w:val="000000"/>
+          <w:sz w:val="28"/>
+          <w:szCs w:val="28"/>
+        </w:rPr>
+        <w:t> IEEE Transactions on Automatic Control (TAC), 69(2):920–935, 2024</w:t>
+      </w:r>
+      <w:r>
+        <w:rPr>
+          <w:rFonts w:ascii="Times New Roman" w:hAnsi="Times New Roman" w:cs="Times New Roman" w:hint="eastAsia"/>
+          <w:color w:val="000000"/>
+          <w:sz w:val="28"/>
+          <w:szCs w:val="28"/>
+          <w:lang w:eastAsia="zh-CN"/>
+        </w:rPr>
+        <w:t>.</w:t>
+      </w:r>
+      <w:r>
+        <w:rPr>
+          <w:rFonts w:ascii="Times New Roman" w:hAnsi="Times New Roman" w:cs="Times New Roman"/>
+          <w:b/>
+          <w:bCs/>
+          <w:color w:val="000000"/>
+          <w:sz w:val="28"/>
+          <w:szCs w:val="28"/>
+        </w:rPr>
+        <w:t xml:space="preserve"> </w:t>
       </w:r>
       <w:r>
         <w:rPr>
@@ -1880,27 +1756,7 @@
           <w:sz w:val="28"/>
           <w:szCs w:val="28"/>
         </w:rPr>
-        <w:t xml:space="preserve">, Chang Liu, Tianyi Zhang &amp; </w:t>
-      </w:r>
-      <w:proofErr w:type="spellStart"/>
-      <w:r>
-        <w:rPr>
-          <w:rFonts w:ascii="Times New Roman" w:hAnsi="Times New Roman" w:cs="Times New Roman"/>
-          <w:color w:val="000000"/>
-          <w:sz w:val="28"/>
-          <w:szCs w:val="28"/>
-        </w:rPr>
-        <w:t>Shengbo</w:t>
-      </w:r>
-      <w:proofErr w:type="spellEnd"/>
-      <w:r>
-        <w:rPr>
-          <w:rFonts w:ascii="Times New Roman" w:hAnsi="Times New Roman" w:cs="Times New Roman"/>
-          <w:color w:val="000000"/>
-          <w:sz w:val="28"/>
-          <w:szCs w:val="28"/>
-        </w:rPr>
-        <w:t xml:space="preserve"> Eben Li. </w:t>
+        <w:t xml:space="preserve">, Chang Liu, Tianyi Zhang &amp; Shengbo Eben Li. </w:t>
       </w:r>
       <w:r>
         <w:rPr>
@@ -1986,67 +1842,7 @@
           <w:sz w:val="28"/>
           <w:szCs w:val="28"/>
         </w:rPr>
-        <w:t xml:space="preserve">, Chang Liu, </w:t>
-      </w:r>
-      <w:proofErr w:type="spellStart"/>
-      <w:r>
-        <w:rPr>
-          <w:rFonts w:ascii="Times New Roman" w:hAnsi="Times New Roman" w:cs="Times New Roman"/>
-          <w:color w:val="000000"/>
-          <w:sz w:val="28"/>
-          <w:szCs w:val="28"/>
-        </w:rPr>
-        <w:t>Zhiqian</w:t>
-      </w:r>
-      <w:proofErr w:type="spellEnd"/>
-      <w:r>
-        <w:rPr>
-          <w:rFonts w:ascii="Times New Roman" w:hAnsi="Times New Roman" w:cs="Times New Roman"/>
-          <w:color w:val="000000"/>
-          <w:sz w:val="28"/>
-          <w:szCs w:val="28"/>
-        </w:rPr>
-        <w:t xml:space="preserve"> Lan, </w:t>
-      </w:r>
-      <w:proofErr w:type="spellStart"/>
-      <w:r>
-        <w:rPr>
-          <w:rFonts w:ascii="Times New Roman" w:hAnsi="Times New Roman" w:cs="Times New Roman"/>
-          <w:color w:val="000000"/>
-          <w:sz w:val="28"/>
-          <w:szCs w:val="28"/>
-        </w:rPr>
-        <w:t>Yingxi</w:t>
-      </w:r>
-      <w:proofErr w:type="spellEnd"/>
-      <w:r>
-        <w:rPr>
-          <w:rFonts w:ascii="Times New Roman" w:hAnsi="Times New Roman" w:cs="Times New Roman"/>
-          <w:color w:val="000000"/>
-          <w:sz w:val="28"/>
-          <w:szCs w:val="28"/>
-        </w:rPr>
-        <w:t xml:space="preserve"> Piao &amp; </w:t>
-      </w:r>
-      <w:proofErr w:type="spellStart"/>
-      <w:r>
-        <w:rPr>
-          <w:rFonts w:ascii="Times New Roman" w:hAnsi="Times New Roman" w:cs="Times New Roman"/>
-          <w:color w:val="000000"/>
-          <w:sz w:val="28"/>
-          <w:szCs w:val="28"/>
-        </w:rPr>
-        <w:t>Shengbo</w:t>
-      </w:r>
-      <w:proofErr w:type="spellEnd"/>
-      <w:r>
-        <w:rPr>
-          <w:rFonts w:ascii="Times New Roman" w:hAnsi="Times New Roman" w:cs="Times New Roman"/>
-          <w:color w:val="000000"/>
-          <w:sz w:val="28"/>
-          <w:szCs w:val="28"/>
-        </w:rPr>
-        <w:t xml:space="preserve"> Eben Li. </w:t>
+        <w:t xml:space="preserve">, Chang Liu, Zhiqian Lan, Yingxi Piao &amp; Shengbo Eben Li. </w:t>
       </w:r>
       <w:r>
         <w:rPr>
@@ -2175,73 +1971,7 @@
           <w:szCs w:val="28"/>
           <w:lang w:val="en-GB"/>
         </w:rPr>
-        <w:t xml:space="preserve"> </w:t>
-      </w:r>
-      <w:proofErr w:type="spellStart"/>
-      <w:r>
-        <w:rPr>
-          <w:rFonts w:ascii="Times New Roman" w:hAnsi="Times New Roman" w:cs="Times New Roman"/>
-          <w:color w:val="000000"/>
-          <w:sz w:val="28"/>
-          <w:szCs w:val="28"/>
-          <w:lang w:val="en-GB"/>
-        </w:rPr>
-        <w:t>Jingliang</w:t>
-      </w:r>
-      <w:proofErr w:type="spellEnd"/>
-      <w:r>
-        <w:rPr>
-          <w:rFonts w:ascii="Times New Roman" w:hAnsi="Times New Roman" w:cs="Times New Roman"/>
-          <w:color w:val="000000"/>
-          <w:sz w:val="28"/>
-          <w:szCs w:val="28"/>
-          <w:lang w:val="en-GB"/>
-        </w:rPr>
-        <w:t xml:space="preserve"> Duan, </w:t>
-      </w:r>
-      <w:proofErr w:type="spellStart"/>
-      <w:r>
-        <w:rPr>
-          <w:rFonts w:ascii="Times New Roman" w:hAnsi="Times New Roman" w:cs="Times New Roman"/>
-          <w:color w:val="000000"/>
-          <w:sz w:val="28"/>
-          <w:szCs w:val="28"/>
-          <w:lang w:val="en-GB"/>
-        </w:rPr>
-        <w:t>Shengbo</w:t>
-      </w:r>
-      <w:proofErr w:type="spellEnd"/>
-      <w:r>
-        <w:rPr>
-          <w:rFonts w:ascii="Times New Roman" w:hAnsi="Times New Roman" w:cs="Times New Roman"/>
-          <w:color w:val="000000"/>
-          <w:sz w:val="28"/>
-          <w:szCs w:val="28"/>
-          <w:lang w:val="en-GB"/>
-        </w:rPr>
-        <w:t xml:space="preserve"> Eben Li, Chen </w:t>
-      </w:r>
-      <w:proofErr w:type="spellStart"/>
-      <w:r>
-        <w:rPr>
-          <w:rFonts w:ascii="Times New Roman" w:hAnsi="Times New Roman" w:cs="Times New Roman"/>
-          <w:color w:val="000000"/>
-          <w:sz w:val="28"/>
-          <w:szCs w:val="28"/>
-          <w:lang w:val="en-GB"/>
-        </w:rPr>
-        <w:t>Chen</w:t>
-      </w:r>
-      <w:proofErr w:type="spellEnd"/>
-      <w:r>
-        <w:rPr>
-          <w:rFonts w:ascii="Times New Roman" w:hAnsi="Times New Roman" w:cs="Times New Roman"/>
-          <w:color w:val="000000"/>
-          <w:sz w:val="28"/>
-          <w:szCs w:val="28"/>
-          <w:lang w:val="en-GB"/>
-        </w:rPr>
-        <w:t xml:space="preserve">, Chang Liu, &amp; Yu Wang. </w:t>
+        <w:t xml:space="preserve"> Jingliang Duan, Shengbo Eben Li, Chen Chen, Chang Liu, &amp; Yu Wang. </w:t>
       </w:r>
       <w:r>
         <w:rPr>
@@ -2347,47 +2077,7 @@
           <w:sz w:val="28"/>
           <w:szCs w:val="28"/>
         </w:rPr>
-        <w:t xml:space="preserve">, Jianyu Chen, </w:t>
-      </w:r>
-      <w:proofErr w:type="spellStart"/>
-      <w:r>
-        <w:rPr>
-          <w:rFonts w:ascii="Times New Roman" w:hAnsi="Times New Roman" w:cs="Times New Roman"/>
-          <w:color w:val="000000"/>
-          <w:sz w:val="28"/>
-          <w:szCs w:val="28"/>
-        </w:rPr>
-        <w:t>Jingliang</w:t>
-      </w:r>
-      <w:proofErr w:type="spellEnd"/>
-      <w:r>
-        <w:rPr>
-          <w:rFonts w:ascii="Times New Roman" w:hAnsi="Times New Roman" w:cs="Times New Roman"/>
-          <w:color w:val="000000"/>
-          <w:sz w:val="28"/>
-          <w:szCs w:val="28"/>
-        </w:rPr>
-        <w:t xml:space="preserve"> Duan, </w:t>
-      </w:r>
-      <w:proofErr w:type="spellStart"/>
-      <w:r>
-        <w:rPr>
-          <w:rFonts w:ascii="Times New Roman" w:hAnsi="Times New Roman" w:cs="Times New Roman"/>
-          <w:color w:val="000000"/>
-          <w:sz w:val="28"/>
-          <w:szCs w:val="28"/>
-        </w:rPr>
-        <w:t>Shengbo</w:t>
-      </w:r>
-      <w:proofErr w:type="spellEnd"/>
-      <w:r>
-        <w:rPr>
-          <w:rFonts w:ascii="Times New Roman" w:hAnsi="Times New Roman" w:cs="Times New Roman"/>
-          <w:color w:val="000000"/>
-          <w:sz w:val="28"/>
-          <w:szCs w:val="28"/>
-        </w:rPr>
-        <w:t xml:space="preserve"> Eben Li &amp; Yao Lyu. </w:t>
+        <w:t xml:space="preserve">, Jianyu Chen, Jingliang Duan, Shengbo Eben Li &amp; Yao Lyu. </w:t>
       </w:r>
       <w:r>
         <w:rPr>
@@ -2582,84 +2272,615 @@
     <w:p>
       <w:pPr>
         <w:ind w:left="720"/>
-        <w:jc w:val="both"/>
-        <w:rPr>
-          <w:rFonts w:ascii="Times New Roman" w:hAnsi="Times New Roman" w:cs="Times New Roman"/>
-          <w:color w:val="000000"/>
-          <w:sz w:val="28"/>
-          <w:szCs w:val="28"/>
-          <w:lang w:eastAsia="zh-CN"/>
-        </w:rPr>
-      </w:pPr>
-      <w:r>
-        <w:rPr>
-          <w:rFonts w:ascii="Times New Roman" w:hAnsi="Times New Roman" w:cs="Times New Roman"/>
+        <w:rPr>
+          <w:rFonts w:ascii="Times New Roman" w:hAnsi="Times New Roman" w:cs="Times New Roman"/>
+          <w:color w:val="000000"/>
+          <w:sz w:val="28"/>
+          <w:szCs w:val="28"/>
+          <w:lang w:eastAsia="zh-CN"/>
+        </w:rPr>
+      </w:pPr>
+      <w:r>
+        <w:rPr>
+          <w:rFonts w:ascii="Times New Roman" w:hAnsi="Times New Roman" w:cs="Times New Roman"/>
+          <w:color w:val="000000"/>
+          <w:sz w:val="28"/>
+          <w:szCs w:val="28"/>
+        </w:rPr>
+        <w:t>Shiqi Liu</w:t>
+      </w:r>
+      <w:r>
+        <w:rPr>
+          <w:rFonts w:ascii="Times New Roman" w:hAnsi="Times New Roman" w:cs="Times New Roman" w:hint="eastAsia"/>
+          <w:color w:val="000000"/>
+          <w:sz w:val="28"/>
+          <w:szCs w:val="28"/>
+          <w:lang w:eastAsia="zh-CN"/>
+        </w:rPr>
+        <w:t>*</w:t>
+      </w:r>
+      <w:r>
+        <w:rPr>
+          <w:rFonts w:ascii="Times New Roman" w:hAnsi="Times New Roman" w:cs="Times New Roman" w:hint="eastAsia"/>
+          <w:color w:val="000000"/>
+          <w:sz w:val="28"/>
+          <w:szCs w:val="28"/>
+          <w:lang w:eastAsia="zh-CN"/>
+        </w:rPr>
+        <w:t>,</w:t>
+      </w:r>
+      <w:r>
+        <w:rPr>
+          <w:rFonts w:ascii="Times New Roman" w:hAnsi="Times New Roman" w:cs="Times New Roman" w:hint="eastAsia"/>
           <w:b/>
           <w:bCs/>
           <w:color w:val="000000"/>
           <w:sz w:val="28"/>
           <w:szCs w:val="28"/>
+          <w:lang w:eastAsia="zh-CN"/>
+        </w:rPr>
+        <w:t xml:space="preserve"> </w:t>
+      </w:r>
+      <w:r>
+        <w:rPr>
+          <w:rFonts w:ascii="Times New Roman" w:hAnsi="Times New Roman" w:cs="Times New Roman"/>
+          <w:b/>
+          <w:bCs/>
+          <w:color w:val="000000"/>
+          <w:sz w:val="28"/>
+          <w:szCs w:val="28"/>
         </w:rPr>
         <w:t>Wenhan Cao</w:t>
       </w:r>
       <w:r>
         <w:rPr>
-          <w:rFonts w:ascii="Times New Roman" w:hAnsi="Times New Roman" w:cs="Times New Roman"/>
-          <w:color w:val="000000"/>
-          <w:sz w:val="28"/>
-          <w:szCs w:val="28"/>
-        </w:rPr>
-        <w:t xml:space="preserve">, Shiqi Liu, Chang Liu, </w:t>
-      </w:r>
-      <w:proofErr w:type="spellStart"/>
-      <w:r>
-        <w:rPr>
-          <w:rFonts w:ascii="Times New Roman" w:hAnsi="Times New Roman" w:cs="Times New Roman"/>
-          <w:color w:val="000000"/>
-          <w:sz w:val="28"/>
-          <w:szCs w:val="28"/>
-        </w:rPr>
-        <w:t>Zeyu</w:t>
-      </w:r>
-      <w:proofErr w:type="spellEnd"/>
-      <w:r>
-        <w:rPr>
-          <w:rFonts w:ascii="Times New Roman" w:hAnsi="Times New Roman" w:cs="Times New Roman"/>
-          <w:color w:val="000000"/>
-          <w:sz w:val="28"/>
-          <w:szCs w:val="28"/>
-        </w:rPr>
-        <w:t xml:space="preserve"> He, Stephen S.-T. Yau &amp; </w:t>
-      </w:r>
-      <w:proofErr w:type="spellStart"/>
-      <w:r>
-        <w:rPr>
-          <w:rFonts w:ascii="Times New Roman" w:hAnsi="Times New Roman" w:cs="Times New Roman"/>
-          <w:color w:val="000000"/>
-          <w:sz w:val="28"/>
-          <w:szCs w:val="28"/>
-        </w:rPr>
-        <w:t>Shengbo</w:t>
-      </w:r>
-      <w:proofErr w:type="spellEnd"/>
-      <w:r>
-        <w:rPr>
-          <w:rFonts w:ascii="Times New Roman" w:hAnsi="Times New Roman" w:cs="Times New Roman"/>
-          <w:color w:val="000000"/>
-          <w:sz w:val="28"/>
-          <w:szCs w:val="28"/>
-        </w:rPr>
-        <w:t xml:space="preserve"> Eben Li. </w:t>
-      </w:r>
-      <w:r>
-        <w:rPr>
-          <w:rFonts w:ascii="Times New Roman" w:hAnsi="Times New Roman" w:cs="Times New Roman"/>
+          <w:rFonts w:ascii="Times New Roman" w:hAnsi="Times New Roman" w:cs="Times New Roman" w:hint="eastAsia"/>
+          <w:b/>
+          <w:bCs/>
+          <w:color w:val="000000"/>
+          <w:sz w:val="28"/>
+          <w:szCs w:val="28"/>
+          <w:lang w:eastAsia="zh-CN"/>
+        </w:rPr>
+        <w:t>*</w:t>
+      </w:r>
+      <w:r>
+        <w:rPr>
+          <w:rFonts w:ascii="Times New Roman" w:hAnsi="Times New Roman" w:cs="Times New Roman"/>
+          <w:color w:val="000000"/>
+          <w:sz w:val="28"/>
+          <w:szCs w:val="28"/>
+        </w:rPr>
+        <w:t xml:space="preserve">, </w:t>
+      </w:r>
+      <w:r>
+        <w:rPr>
+          <w:rFonts w:ascii="Times New Roman" w:hAnsi="Times New Roman" w:cs="Times New Roman"/>
+          <w:color w:val="000000"/>
+          <w:sz w:val="28"/>
+          <w:szCs w:val="28"/>
+        </w:rPr>
+        <w:t>Zeyu He,</w:t>
+      </w:r>
+      <w:r>
+        <w:rPr>
+          <w:rFonts w:ascii="Times New Roman" w:hAnsi="Times New Roman" w:cs="Times New Roman" w:hint="eastAsia"/>
+          <w:color w:val="000000"/>
+          <w:sz w:val="28"/>
+          <w:szCs w:val="28"/>
+          <w:lang w:eastAsia="zh-CN"/>
+        </w:rPr>
+        <w:t xml:space="preserve"> </w:t>
+      </w:r>
+      <w:r>
+        <w:rPr>
+          <w:rFonts w:ascii="Times New Roman" w:hAnsi="Times New Roman" w:cs="Times New Roman"/>
+          <w:color w:val="000000"/>
+          <w:sz w:val="28"/>
+          <w:szCs w:val="28"/>
+        </w:rPr>
+        <w:t xml:space="preserve">Chang Liu, </w:t>
+      </w:r>
+      <w:r>
+        <w:rPr>
+          <w:rFonts w:ascii="Times New Roman" w:hAnsi="Times New Roman" w:cs="Times New Roman"/>
+          <w:color w:val="000000"/>
+          <w:sz w:val="28"/>
+          <w:szCs w:val="28"/>
+        </w:rPr>
+        <w:t>Tianyi Zhang</w:t>
+      </w:r>
+      <w:r>
+        <w:rPr>
+          <w:rFonts w:ascii="Times New Roman" w:hAnsi="Times New Roman" w:cs="Times New Roman"/>
+          <w:color w:val="000000"/>
+          <w:sz w:val="28"/>
+          <w:szCs w:val="28"/>
+        </w:rPr>
+        <w:t xml:space="preserve"> &amp; </w:t>
+      </w:r>
+      <w:r>
+        <w:rPr>
+          <w:rFonts w:ascii="Times New Roman" w:hAnsi="Times New Roman" w:cs="Times New Roman"/>
+          <w:color w:val="000000"/>
+          <w:sz w:val="28"/>
+          <w:szCs w:val="28"/>
+        </w:rPr>
+        <w:t xml:space="preserve">Shengbo Eben Li. </w:t>
+      </w:r>
+      <w:r>
+        <w:rPr>
+          <w:rFonts w:ascii="Times New Roman" w:hAnsi="Times New Roman" w:cs="Times New Roman" w:hint="eastAsia"/>
           <w:i/>
           <w:iCs/>
           <w:color w:val="000000"/>
           <w:sz w:val="28"/>
           <w:szCs w:val="28"/>
         </w:rPr>
+        <w:t>O</w:t>
+      </w:r>
+      <w:r>
+        <w:rPr>
+          <w:rFonts w:ascii="Times New Roman" w:hAnsi="Times New Roman" w:cs="Times New Roman"/>
+          <w:i/>
+          <w:iCs/>
+          <w:color w:val="000000"/>
+          <w:sz w:val="28"/>
+          <w:szCs w:val="28"/>
+        </w:rPr>
+        <w:t>ne Filters All: A Generalist Filter For State Estimation</w:t>
+      </w:r>
+      <w:r>
+        <w:rPr>
+          <w:rFonts w:ascii="Times New Roman" w:hAnsi="Times New Roman" w:cs="Times New Roman" w:hint="eastAsia"/>
+          <w:color w:val="000000"/>
+          <w:sz w:val="28"/>
+          <w:szCs w:val="28"/>
+          <w:lang w:eastAsia="zh-CN"/>
+        </w:rPr>
+        <w:t xml:space="preserve">. </w:t>
+      </w:r>
+      <w:r>
+        <w:rPr>
+          <w:rFonts w:ascii="Times New Roman" w:hAnsi="Times New Roman" w:cs="Times New Roman" w:hint="eastAsia"/>
+          <w:color w:val="000000"/>
+          <w:sz w:val="28"/>
+          <w:szCs w:val="28"/>
+          <w:lang w:eastAsia="zh-CN"/>
+        </w:rPr>
+        <w:t xml:space="preserve">Submitted to </w:t>
+      </w:r>
+      <w:r>
+        <w:rPr>
+          <w:rFonts w:ascii="Times New Roman" w:hAnsi="Times New Roman" w:cs="Times New Roman"/>
+          <w:color w:val="000000"/>
+          <w:sz w:val="28"/>
+          <w:szCs w:val="28"/>
+          <w:lang w:eastAsia="zh-CN"/>
+        </w:rPr>
+        <w:t>NeurIPS 202</w:t>
+      </w:r>
+      <w:r>
+        <w:rPr>
+          <w:rFonts w:ascii="Times New Roman" w:hAnsi="Times New Roman" w:cs="Times New Roman" w:hint="eastAsia"/>
+          <w:color w:val="000000"/>
+          <w:sz w:val="28"/>
+          <w:szCs w:val="28"/>
+          <w:lang w:eastAsia="zh-CN"/>
+        </w:rPr>
+        <w:t>5</w:t>
+      </w:r>
+      <w:r>
+        <w:rPr>
+          <w:rFonts w:ascii="Times New Roman" w:hAnsi="Times New Roman" w:cs="Times New Roman" w:hint="eastAsia"/>
+          <w:color w:val="000000"/>
+          <w:sz w:val="28"/>
+          <w:szCs w:val="28"/>
+          <w:lang w:eastAsia="zh-CN"/>
+        </w:rPr>
+        <w:t>.</w:t>
+      </w:r>
+    </w:p>
+    <w:p>
+      <w:pPr>
+        <w:ind w:left="720"/>
+        <w:rPr>
+          <w:rFonts w:ascii="Times New Roman" w:hAnsi="Times New Roman" w:cs="Times New Roman"/>
+          <w:color w:val="000000"/>
+          <w:sz w:val="28"/>
+          <w:szCs w:val="28"/>
+          <w:lang w:eastAsia="zh-CN"/>
+        </w:rPr>
+      </w:pPr>
+    </w:p>
+    <w:p>
+      <w:pPr>
+        <w:ind w:left="720"/>
+        <w:jc w:val="both"/>
+      </w:pPr>
+      <w:r>
+        <w:rPr>
+          <w:rFonts w:ascii="Times New Roman" w:hAnsi="Times New Roman" w:cs="Times New Roman"/>
+          <w:color w:val="000000"/>
+          <w:sz w:val="28"/>
+          <w:szCs w:val="28"/>
+        </w:rPr>
+        <w:t>Tianyi Zhang</w:t>
+      </w:r>
+      <w:r>
+        <w:rPr>
+          <w:rFonts w:ascii="Times New Roman" w:hAnsi="Times New Roman" w:cs="Times New Roman"/>
+          <w:color w:val="000000"/>
+          <w:sz w:val="28"/>
+          <w:szCs w:val="28"/>
+        </w:rPr>
+        <w:t>,</w:t>
+      </w:r>
+      <w:r>
+        <w:rPr>
+          <w:rFonts w:ascii="Times New Roman" w:hAnsi="Times New Roman" w:cs="Times New Roman"/>
+          <w:b/>
+          <w:bCs/>
+          <w:color w:val="000000"/>
+          <w:sz w:val="28"/>
+          <w:szCs w:val="28"/>
+        </w:rPr>
+        <w:t xml:space="preserve"> </w:t>
+      </w:r>
+      <w:r>
+        <w:rPr>
+          <w:rFonts w:ascii="Times New Roman" w:hAnsi="Times New Roman" w:cs="Times New Roman"/>
+          <w:b/>
+          <w:bCs/>
+          <w:color w:val="000000"/>
+          <w:sz w:val="28"/>
+          <w:szCs w:val="28"/>
+        </w:rPr>
+        <w:t>Wenhan Cao</w:t>
+      </w:r>
+      <w:r>
+        <w:rPr>
+          <w:rFonts w:ascii="Times New Roman" w:hAnsi="Times New Roman" w:cs="Times New Roman"/>
+          <w:color w:val="000000"/>
+          <w:sz w:val="28"/>
+          <w:szCs w:val="28"/>
+        </w:rPr>
+        <w:t xml:space="preserve">, </w:t>
+      </w:r>
+      <w:r>
+        <w:rPr>
+          <w:rFonts w:ascii="Times New Roman" w:hAnsi="Times New Roman" w:cs="Times New Roman"/>
+          <w:color w:val="000000"/>
+          <w:sz w:val="28"/>
+          <w:szCs w:val="28"/>
+        </w:rPr>
+        <w:t xml:space="preserve">Chang Liu, </w:t>
+      </w:r>
+      <w:r>
+        <w:rPr>
+          <w:rFonts w:ascii="Times New Roman" w:hAnsi="Times New Roman" w:cs="Times New Roman"/>
+          <w:color w:val="000000"/>
+          <w:sz w:val="28"/>
+          <w:szCs w:val="28"/>
+        </w:rPr>
+        <w:t xml:space="preserve">Tao Zhang, Jiangtao Li </w:t>
+      </w:r>
+      <w:r>
+        <w:rPr>
+          <w:rFonts w:ascii="Times New Roman" w:hAnsi="Times New Roman" w:cs="Times New Roman"/>
+          <w:color w:val="000000"/>
+          <w:sz w:val="28"/>
+          <w:szCs w:val="28"/>
+        </w:rPr>
+        <w:t xml:space="preserve">&amp; Shengbo Eben Li. </w:t>
+      </w:r>
+      <w:r>
+        <w:rPr>
+          <w:rFonts w:ascii="Times New Roman" w:hAnsi="Times New Roman" w:cs="Times New Roman"/>
+          <w:i/>
+          <w:iCs/>
+          <w:color w:val="000000"/>
+          <w:sz w:val="28"/>
+          <w:szCs w:val="28"/>
+        </w:rPr>
+        <w:t>Robust State Estimation for Legged Robots</w:t>
+      </w:r>
+      <w:r>
+        <w:rPr>
+          <w:rFonts w:ascii="Times New Roman" w:hAnsi="Times New Roman" w:cs="Times New Roman"/>
+          <w:i/>
+          <w:iCs/>
+          <w:color w:val="000000"/>
+          <w:sz w:val="28"/>
+          <w:szCs w:val="28"/>
+        </w:rPr>
+        <w:t xml:space="preserve"> </w:t>
+      </w:r>
+      <w:r>
+        <w:rPr>
+          <w:rFonts w:ascii="Times New Roman" w:hAnsi="Times New Roman" w:cs="Times New Roman"/>
+          <w:i/>
+          <w:iCs/>
+          <w:color w:val="000000"/>
+          <w:sz w:val="28"/>
+          <w:szCs w:val="28"/>
+        </w:rPr>
+        <w:t>with Dual Beta Kalman Filter</w:t>
+      </w:r>
+      <w:r>
+        <w:rPr>
+          <w:rFonts w:ascii="Times New Roman" w:hAnsi="Times New Roman" w:cs="Times New Roman"/>
+          <w:i/>
+          <w:iCs/>
+          <w:color w:val="000000"/>
+          <w:sz w:val="28"/>
+          <w:szCs w:val="28"/>
+        </w:rPr>
+        <w:t xml:space="preserve">. </w:t>
+      </w:r>
+      <w:r>
+        <w:rPr>
+          <w:rFonts w:ascii="Times New Roman" w:hAnsi="Times New Roman" w:cs="Times New Roman"/>
+          <w:color w:val="000000"/>
+          <w:sz w:val="28"/>
+          <w:szCs w:val="28"/>
+        </w:rPr>
+        <w:t xml:space="preserve">Submitted to </w:t>
+      </w:r>
+      <w:r>
+        <w:rPr>
+          <w:rFonts w:ascii="Times New Roman" w:hAnsi="Times New Roman" w:cs="Times New Roman"/>
+          <w:color w:val="000000"/>
+          <w:sz w:val="28"/>
+          <w:szCs w:val="28"/>
+        </w:rPr>
+        <w:t>IEEE Robotics and Automation Letters</w:t>
+      </w:r>
+      <w:r>
+        <w:rPr>
+          <w:rFonts w:ascii="Times New Roman" w:hAnsi="Times New Roman" w:cs="Times New Roman"/>
+          <w:color w:val="000000"/>
+          <w:sz w:val="28"/>
+          <w:szCs w:val="28"/>
+        </w:rPr>
+        <w:t xml:space="preserve">. </w:t>
+      </w:r>
+      <w:hyperlink r:id="rId35" w:history="1">
+        <w:r>
+          <w:rPr>
+            <w:rStyle w:val="ad"/>
+            <w:rFonts w:ascii="Times New Roman" w:hAnsi="Times New Roman" w:cs="Times New Roman"/>
+            <w:sz w:val="28"/>
+            <w:szCs w:val="28"/>
+          </w:rPr>
+          <w:t>[Paper]</w:t>
+        </w:r>
+      </w:hyperlink>
+    </w:p>
+    <w:p>
+      <w:pPr>
+        <w:ind w:left="720"/>
+        <w:jc w:val="both"/>
+        <w:rPr>
+          <w:lang w:eastAsia="zh-CN"/>
+        </w:rPr>
+      </w:pPr>
+    </w:p>
+    <w:p>
+      <w:pPr>
+        <w:ind w:left="720"/>
+        <w:jc w:val="both"/>
+        <w:rPr>
+          <w:lang w:eastAsia="zh-CN"/>
+        </w:rPr>
+      </w:pPr>
+      <w:r>
+        <w:rPr>
+          <w:rFonts w:ascii="Times New Roman" w:hAnsi="Times New Roman" w:cs="Times New Roman"/>
+          <w:color w:val="000000"/>
+          <w:sz w:val="28"/>
+          <w:szCs w:val="28"/>
+        </w:rPr>
+        <w:t>Tianyi Zhang</w:t>
+      </w:r>
+      <w:r>
+        <w:rPr>
+          <w:rFonts w:ascii="Times New Roman" w:hAnsi="Times New Roman" w:cs="Times New Roman"/>
+          <w:color w:val="000000"/>
+          <w:sz w:val="28"/>
+          <w:szCs w:val="28"/>
+        </w:rPr>
+        <w:t>,</w:t>
+      </w:r>
+      <w:r>
+        <w:rPr>
+          <w:rFonts w:ascii="Times New Roman" w:hAnsi="Times New Roman" w:cs="Times New Roman"/>
+          <w:b/>
+          <w:bCs/>
+          <w:color w:val="000000"/>
+          <w:sz w:val="28"/>
+          <w:szCs w:val="28"/>
+        </w:rPr>
+        <w:t xml:space="preserve"> Wenhan Cao</w:t>
+      </w:r>
+      <w:r>
+        <w:rPr>
+          <w:rFonts w:ascii="Times New Roman" w:hAnsi="Times New Roman" w:cs="Times New Roman"/>
+          <w:color w:val="000000"/>
+          <w:sz w:val="28"/>
+          <w:szCs w:val="28"/>
+        </w:rPr>
+        <w:t xml:space="preserve">, </w:t>
+      </w:r>
+      <w:r>
+        <w:rPr>
+          <w:rFonts w:ascii="Times New Roman" w:hAnsi="Times New Roman" w:cs="Times New Roman"/>
+          <w:color w:val="000000"/>
+          <w:sz w:val="28"/>
+          <w:szCs w:val="28"/>
+        </w:rPr>
+        <w:t xml:space="preserve">Chang Liu, </w:t>
+      </w:r>
+      <w:r>
+        <w:rPr>
+          <w:rFonts w:ascii="Times New Roman" w:hAnsi="Times New Roman" w:cs="Times New Roman" w:hint="eastAsia"/>
+          <w:color w:val="000000"/>
+          <w:sz w:val="28"/>
+          <w:szCs w:val="28"/>
+          <w:lang w:eastAsia="zh-CN"/>
+        </w:rPr>
+        <w:t>Feihong Zhang</w:t>
+      </w:r>
+      <w:r>
+        <w:rPr>
+          <w:rFonts w:ascii="Times New Roman" w:hAnsi="Times New Roman" w:cs="Times New Roman" w:hint="eastAsia"/>
+          <w:color w:val="000000"/>
+          <w:sz w:val="28"/>
+          <w:szCs w:val="28"/>
+          <w:lang w:eastAsia="zh-CN"/>
+        </w:rPr>
+        <w:t>,</w:t>
+      </w:r>
+      <w:r>
+        <w:rPr>
+          <w:rFonts w:ascii="Times New Roman" w:hAnsi="Times New Roman" w:cs="Times New Roman" w:hint="eastAsia"/>
+          <w:color w:val="000000"/>
+          <w:sz w:val="28"/>
+          <w:szCs w:val="28"/>
+          <w:lang w:eastAsia="zh-CN"/>
+        </w:rPr>
+        <w:t xml:space="preserve"> </w:t>
+      </w:r>
+      <w:r>
+        <w:rPr>
+          <w:rFonts w:ascii="Times New Roman" w:hAnsi="Times New Roman" w:cs="Times New Roman" w:hint="eastAsia"/>
+          <w:color w:val="000000"/>
+          <w:sz w:val="28"/>
+          <w:szCs w:val="28"/>
+          <w:lang w:eastAsia="zh-CN"/>
+        </w:rPr>
+        <w:t xml:space="preserve">Wei Wu </w:t>
+      </w:r>
+      <w:r>
+        <w:rPr>
+          <w:rFonts w:ascii="Times New Roman" w:hAnsi="Times New Roman" w:cs="Times New Roman"/>
+          <w:color w:val="000000"/>
+          <w:sz w:val="28"/>
+          <w:szCs w:val="28"/>
+        </w:rPr>
+        <w:t xml:space="preserve">&amp; Shengbo Eben Li. </w:t>
+      </w:r>
+      <w:r>
+        <w:rPr>
+          <w:rFonts w:ascii="Times New Roman" w:hAnsi="Times New Roman" w:cs="Times New Roman"/>
+          <w:i/>
+          <w:iCs/>
+          <w:color w:val="000000"/>
+          <w:sz w:val="28"/>
+          <w:szCs w:val="28"/>
+        </w:rPr>
+        <w:t>NANO-SLAM : Natural Gradient Gaussian Approximation for Vehicle SLAM</w:t>
+      </w:r>
+      <w:r>
+        <w:rPr>
+          <w:rFonts w:ascii="Times New Roman" w:hAnsi="Times New Roman" w:cs="Times New Roman"/>
+          <w:i/>
+          <w:iCs/>
+          <w:color w:val="000000"/>
+          <w:sz w:val="28"/>
+          <w:szCs w:val="28"/>
+        </w:rPr>
+        <w:t xml:space="preserve">. </w:t>
+      </w:r>
+      <w:r>
+        <w:rPr>
+          <w:rFonts w:ascii="Times New Roman" w:hAnsi="Times New Roman" w:cs="Times New Roman"/>
+          <w:color w:val="000000"/>
+          <w:sz w:val="28"/>
+          <w:szCs w:val="28"/>
+        </w:rPr>
+        <w:t xml:space="preserve">Submitted to </w:t>
+      </w:r>
+      <w:r>
+        <w:rPr>
+          <w:rFonts w:ascii="Times New Roman" w:hAnsi="Times New Roman" w:cs="Times New Roman"/>
+          <w:color w:val="000000"/>
+          <w:sz w:val="28"/>
+          <w:szCs w:val="28"/>
+        </w:rPr>
+        <w:t>ITSC 2025</w:t>
+      </w:r>
+      <w:r>
+        <w:rPr>
+          <w:rFonts w:ascii="Times New Roman" w:hAnsi="Times New Roman" w:cs="Times New Roman"/>
+          <w:color w:val="000000"/>
+          <w:sz w:val="28"/>
+          <w:szCs w:val="28"/>
+        </w:rPr>
+        <w:t xml:space="preserve">. </w:t>
+      </w:r>
+      <w:hyperlink r:id="rId36" w:history="1">
+        <w:r>
+          <w:rPr>
+            <w:rStyle w:val="ad"/>
+            <w:rFonts w:ascii="Times New Roman" w:hAnsi="Times New Roman" w:cs="Times New Roman"/>
+            <w:sz w:val="28"/>
+            <w:szCs w:val="28"/>
+          </w:rPr>
+          <w:t>[Paper]</w:t>
+        </w:r>
+      </w:hyperlink>
+    </w:p>
+    <w:p>
+      <w:pPr>
+        <w:ind w:left="720"/>
+        <w:jc w:val="both"/>
+        <w:rPr>
+          <w:lang w:eastAsia="zh-CN"/>
+        </w:rPr>
+      </w:pPr>
+    </w:p>
+    <w:p>
+      <w:pPr>
+        <w:ind w:left="720"/>
+        <w:jc w:val="both"/>
+        <w:rPr>
+          <w:rFonts w:ascii="Times New Roman" w:hAnsi="Times New Roman" w:cs="Times New Roman"/>
+          <w:color w:val="000000"/>
+          <w:sz w:val="28"/>
+          <w:szCs w:val="28"/>
+          <w:lang w:eastAsia="zh-CN"/>
+        </w:rPr>
+      </w:pPr>
+      <w:r>
+        <w:rPr>
+          <w:rFonts w:ascii="Times New Roman" w:hAnsi="Times New Roman" w:cs="Times New Roman"/>
+          <w:b/>
+          <w:bCs/>
+          <w:color w:val="000000"/>
+          <w:sz w:val="28"/>
+          <w:szCs w:val="28"/>
+        </w:rPr>
+        <w:t>Wenhan Cao</w:t>
+      </w:r>
+      <w:r>
+        <w:rPr>
+          <w:rFonts w:ascii="Times New Roman" w:hAnsi="Times New Roman" w:cs="Times New Roman"/>
+          <w:color w:val="000000"/>
+          <w:sz w:val="28"/>
+          <w:szCs w:val="28"/>
+        </w:rPr>
+        <w:t xml:space="preserve">, Shiqi Liu, Chang Liu, Zeyu He, Stephen S.-T. Yau &amp; Shengbo Eben Li. </w:t>
+      </w:r>
+      <w:r>
+        <w:rPr>
+          <w:rFonts w:ascii="Times New Roman" w:hAnsi="Times New Roman" w:cs="Times New Roman"/>
+          <w:i/>
+          <w:iCs/>
+          <w:color w:val="000000"/>
+          <w:sz w:val="28"/>
+          <w:szCs w:val="28"/>
+        </w:rPr>
         <w:t xml:space="preserve">Convolutional Bayesian Filtering. </w:t>
       </w:r>
       <w:r>
@@ -2681,7 +2902,7 @@
         </w:rPr>
         <w:t>[</w:t>
       </w:r>
-      <w:hyperlink r:id="rId35" w:history="1">
+      <w:hyperlink r:id="rId37" w:history="1">
         <w:r>
           <w:rPr>
             <w:rStyle w:val="ad"/>
@@ -2701,19 +2922,9 @@
           <w:szCs w:val="28"/>
           <w:lang w:eastAsia="zh-CN"/>
         </w:rPr>
-        <w:t>]</w:t>
-      </w:r>
-      <w:r>
-        <w:rPr>
-          <w:rFonts w:ascii="Times New Roman" w:hAnsi="Times New Roman" w:cs="Times New Roman"/>
-          <w:color w:val="000000"/>
-          <w:sz w:val="28"/>
-          <w:szCs w:val="28"/>
-          <w:lang w:eastAsia="zh-CN"/>
-        </w:rPr>
-        <w:t xml:space="preserve"> [</w:t>
-      </w:r>
-      <w:hyperlink r:id="rId36" w:history="1">
+        <w:t>] [</w:t>
+      </w:r>
+      <w:hyperlink r:id="rId38" w:history="1">
         <w:r>
           <w:rPr>
             <w:rStyle w:val="ad"/>
@@ -2777,83 +2988,7 @@
           <w:sz w:val="28"/>
           <w:szCs w:val="28"/>
         </w:rPr>
-        <w:t xml:space="preserve">, Tianyi Zhang, </w:t>
-      </w:r>
-      <w:proofErr w:type="spellStart"/>
-      <w:r>
-        <w:rPr>
-          <w:rFonts w:ascii="Times New Roman" w:hAnsi="Times New Roman" w:cs="Times New Roman"/>
-          <w:color w:val="000000"/>
-          <w:sz w:val="28"/>
-          <w:szCs w:val="28"/>
-        </w:rPr>
-        <w:t>Zeju</w:t>
-      </w:r>
-      <w:proofErr w:type="spellEnd"/>
-      <w:r>
-        <w:rPr>
-          <w:rFonts w:ascii="Times New Roman" w:hAnsi="Times New Roman" w:cs="Times New Roman"/>
-          <w:color w:val="000000"/>
-          <w:sz w:val="28"/>
-          <w:szCs w:val="28"/>
-        </w:rPr>
-        <w:t xml:space="preserve"> Sun, </w:t>
-      </w:r>
-      <w:r>
-        <w:rPr>
-          <w:rFonts w:ascii="Times New Roman" w:hAnsi="Times New Roman" w:cs="Times New Roman"/>
-          <w:color w:val="000000"/>
-          <w:sz w:val="28"/>
-          <w:szCs w:val="28"/>
-        </w:rPr>
-        <w:t>Chang Liu</w:t>
-      </w:r>
-      <w:r>
-        <w:rPr>
-          <w:rFonts w:ascii="Times New Roman" w:hAnsi="Times New Roman" w:cs="Times New Roman"/>
-          <w:color w:val="000000"/>
-          <w:sz w:val="28"/>
-          <w:szCs w:val="28"/>
-        </w:rPr>
-        <w:t xml:space="preserve">, </w:t>
-      </w:r>
-      <w:r>
-        <w:rPr>
-          <w:rFonts w:ascii="Times New Roman" w:hAnsi="Times New Roman" w:cs="Times New Roman"/>
-          <w:color w:val="000000"/>
-          <w:sz w:val="28"/>
-          <w:szCs w:val="28"/>
-        </w:rPr>
-        <w:t xml:space="preserve">Stephen S.-T. Yau </w:t>
-      </w:r>
-      <w:r>
-        <w:rPr>
-          <w:rFonts w:ascii="Times New Roman" w:hAnsi="Times New Roman" w:cs="Times New Roman"/>
-          <w:color w:val="000000"/>
-          <w:sz w:val="28"/>
-          <w:szCs w:val="28"/>
-        </w:rPr>
-        <w:t xml:space="preserve">&amp; </w:t>
-      </w:r>
-      <w:proofErr w:type="spellStart"/>
-      <w:r>
-        <w:rPr>
-          <w:rFonts w:ascii="Times New Roman" w:hAnsi="Times New Roman" w:cs="Times New Roman"/>
-          <w:color w:val="000000"/>
-          <w:sz w:val="28"/>
-          <w:szCs w:val="28"/>
-        </w:rPr>
-        <w:t>Shengbo</w:t>
-      </w:r>
-      <w:proofErr w:type="spellEnd"/>
-      <w:r>
-        <w:rPr>
-          <w:rFonts w:ascii="Times New Roman" w:hAnsi="Times New Roman" w:cs="Times New Roman"/>
-          <w:color w:val="000000"/>
-          <w:sz w:val="28"/>
-          <w:szCs w:val="28"/>
-        </w:rPr>
-        <w:t xml:space="preserve"> Eben Li.</w:t>
+        <w:t>, Tianyi Zhang, Zeju Sun, Chang Liu, Stephen S.-T. Yau &amp; Shengbo Eben Li.</w:t>
       </w:r>
       <w:r>
         <w:rPr>
@@ -2874,38 +3009,18 @@
           <w:sz w:val="28"/>
           <w:szCs w:val="28"/>
         </w:rPr>
-        <w:t>Nonlinear Bayesian Filtering with Natural Gradient Gaussian Approximation</w:t>
-      </w:r>
-      <w:r>
-        <w:rPr>
-          <w:rFonts w:ascii="Times New Roman" w:hAnsi="Times New Roman" w:cs="Times New Roman"/>
-          <w:i/>
-          <w:iCs/>
-          <w:color w:val="000000"/>
-          <w:sz w:val="28"/>
-          <w:szCs w:val="28"/>
-        </w:rPr>
-        <w:t xml:space="preserve">. </w:t>
-      </w:r>
-      <w:r>
-        <w:rPr>
-          <w:rFonts w:ascii="Times New Roman" w:hAnsi="Times New Roman" w:cs="Times New Roman"/>
-          <w:color w:val="000000"/>
-          <w:sz w:val="28"/>
-          <w:szCs w:val="28"/>
-        </w:rPr>
-        <w:t xml:space="preserve">Submitted to </w:t>
-      </w:r>
-      <w:r>
-        <w:rPr>
-          <w:rFonts w:ascii="Times New Roman" w:hAnsi="Times New Roman" w:cs="Times New Roman"/>
-          <w:color w:val="000000"/>
-          <w:sz w:val="28"/>
-          <w:szCs w:val="28"/>
-        </w:rPr>
-        <w:t xml:space="preserve">IEEE Transactions on Pattern Analysis and Machine Intelligence. </w:t>
-      </w:r>
-      <w:hyperlink r:id="rId37" w:history="1">
+        <w:t xml:space="preserve">Nonlinear Bayesian Filtering with Natural Gradient Gaussian Approximation. </w:t>
+      </w:r>
+      <w:r>
+        <w:rPr>
+          <w:rFonts w:ascii="Times New Roman" w:hAnsi="Times New Roman" w:cs="Times New Roman"/>
+          <w:color w:val="000000"/>
+          <w:sz w:val="28"/>
+          <w:szCs w:val="28"/>
+        </w:rPr>
+        <w:t xml:space="preserve">Submitted to IEEE Transactions on Pattern Analysis and Machine Intelligence. </w:t>
+      </w:r>
+      <w:hyperlink r:id="rId39" w:history="1">
         <w:r>
           <w:rPr>
             <w:rStyle w:val="ad"/>
@@ -2926,7 +3041,7 @@
         </w:rPr>
         <w:t xml:space="preserve"> </w:t>
       </w:r>
-      <w:hyperlink r:id="rId38" w:history="1">
+      <w:hyperlink r:id="rId40" w:history="1">
         <w:r>
           <w:rPr>
             <w:rStyle w:val="ad"/>
@@ -2967,7 +3082,7 @@
         </w:rPr>
         <w:t xml:space="preserve"> </w:t>
       </w:r>
-      <w:hyperlink r:id="rId39" w:history="1">
+      <w:hyperlink r:id="rId41" w:history="1">
         <w:r>
           <w:rPr>
             <w:rStyle w:val="ad"/>
@@ -3007,464 +3122,6 @@
           <w:color w:val="000000"/>
           <w:sz w:val="28"/>
           <w:szCs w:val="28"/>
-          <w:lang w:eastAsia="zh-CN"/>
-        </w:rPr>
-      </w:pPr>
-    </w:p>
-    <w:p>
-      <w:pPr>
-        <w:ind w:left="720"/>
-        <w:rPr>
-          <w:rFonts w:ascii="Times New Roman" w:hAnsi="Times New Roman" w:cs="Times New Roman"/>
-          <w:color w:val="000000"/>
-          <w:sz w:val="28"/>
-          <w:szCs w:val="28"/>
-          <w:lang w:eastAsia="zh-CN"/>
-        </w:rPr>
-      </w:pPr>
-      <w:r>
-        <w:rPr>
-          <w:rFonts w:ascii="Times New Roman" w:hAnsi="Times New Roman" w:cs="Times New Roman"/>
-          <w:color w:val="000000"/>
-          <w:sz w:val="28"/>
-          <w:szCs w:val="28"/>
-        </w:rPr>
-        <w:t>Shiqi Liu</w:t>
-      </w:r>
-      <w:r>
-        <w:rPr>
-          <w:rFonts w:ascii="Times New Roman" w:hAnsi="Times New Roman" w:cs="Times New Roman" w:hint="eastAsia"/>
-          <w:color w:val="000000"/>
-          <w:sz w:val="28"/>
-          <w:szCs w:val="28"/>
-          <w:lang w:eastAsia="zh-CN"/>
-        </w:rPr>
-        <w:t>*</w:t>
-      </w:r>
-      <w:r>
-        <w:rPr>
-          <w:rFonts w:ascii="Times New Roman" w:hAnsi="Times New Roman" w:cs="Times New Roman" w:hint="eastAsia"/>
-          <w:color w:val="000000"/>
-          <w:sz w:val="28"/>
-          <w:szCs w:val="28"/>
-          <w:lang w:eastAsia="zh-CN"/>
-        </w:rPr>
-        <w:t>,</w:t>
-      </w:r>
-      <w:r>
-        <w:rPr>
-          <w:rFonts w:ascii="Times New Roman" w:hAnsi="Times New Roman" w:cs="Times New Roman" w:hint="eastAsia"/>
-          <w:b/>
-          <w:bCs/>
-          <w:color w:val="000000"/>
-          <w:sz w:val="28"/>
-          <w:szCs w:val="28"/>
-          <w:lang w:eastAsia="zh-CN"/>
-        </w:rPr>
-        <w:t xml:space="preserve"> </w:t>
-      </w:r>
-      <w:r>
-        <w:rPr>
-          <w:rFonts w:ascii="Times New Roman" w:hAnsi="Times New Roman" w:cs="Times New Roman"/>
-          <w:b/>
-          <w:bCs/>
-          <w:color w:val="000000"/>
-          <w:sz w:val="28"/>
-          <w:szCs w:val="28"/>
-        </w:rPr>
-        <w:t>Wenhan Cao</w:t>
-      </w:r>
-      <w:r>
-        <w:rPr>
-          <w:rFonts w:ascii="Times New Roman" w:hAnsi="Times New Roman" w:cs="Times New Roman" w:hint="eastAsia"/>
-          <w:b/>
-          <w:bCs/>
-          <w:color w:val="000000"/>
-          <w:sz w:val="28"/>
-          <w:szCs w:val="28"/>
-          <w:lang w:eastAsia="zh-CN"/>
-        </w:rPr>
-        <w:t>*</w:t>
-      </w:r>
-      <w:r>
-        <w:rPr>
-          <w:rFonts w:ascii="Times New Roman" w:hAnsi="Times New Roman" w:cs="Times New Roman"/>
-          <w:color w:val="000000"/>
-          <w:sz w:val="28"/>
-          <w:szCs w:val="28"/>
-        </w:rPr>
-        <w:t xml:space="preserve">, </w:t>
-      </w:r>
-      <w:proofErr w:type="spellStart"/>
-      <w:r>
-        <w:rPr>
-          <w:rFonts w:ascii="Times New Roman" w:hAnsi="Times New Roman" w:cs="Times New Roman"/>
-          <w:color w:val="000000"/>
-          <w:sz w:val="28"/>
-          <w:szCs w:val="28"/>
-        </w:rPr>
-        <w:t>Zeyu</w:t>
-      </w:r>
-      <w:proofErr w:type="spellEnd"/>
-      <w:r>
-        <w:rPr>
-          <w:rFonts w:ascii="Times New Roman" w:hAnsi="Times New Roman" w:cs="Times New Roman"/>
-          <w:color w:val="000000"/>
-          <w:sz w:val="28"/>
-          <w:szCs w:val="28"/>
-        </w:rPr>
-        <w:t xml:space="preserve"> He,</w:t>
-      </w:r>
-      <w:r>
-        <w:rPr>
-          <w:rFonts w:ascii="Times New Roman" w:hAnsi="Times New Roman" w:cs="Times New Roman" w:hint="eastAsia"/>
-          <w:color w:val="000000"/>
-          <w:sz w:val="28"/>
-          <w:szCs w:val="28"/>
-          <w:lang w:eastAsia="zh-CN"/>
-        </w:rPr>
-        <w:t xml:space="preserve"> </w:t>
-      </w:r>
-      <w:r>
-        <w:rPr>
-          <w:rFonts w:ascii="Times New Roman" w:hAnsi="Times New Roman" w:cs="Times New Roman"/>
-          <w:color w:val="000000"/>
-          <w:sz w:val="28"/>
-          <w:szCs w:val="28"/>
-        </w:rPr>
-        <w:t xml:space="preserve">Chang Liu, </w:t>
-      </w:r>
-      <w:r>
-        <w:rPr>
-          <w:rFonts w:ascii="Times New Roman" w:hAnsi="Times New Roman" w:cs="Times New Roman"/>
-          <w:color w:val="000000"/>
-          <w:sz w:val="28"/>
-          <w:szCs w:val="28"/>
-        </w:rPr>
-        <w:t>Tianyi Zhang</w:t>
-      </w:r>
-      <w:r>
-        <w:rPr>
-          <w:rFonts w:ascii="Times New Roman" w:hAnsi="Times New Roman" w:cs="Times New Roman"/>
-          <w:color w:val="000000"/>
-          <w:sz w:val="28"/>
-          <w:szCs w:val="28"/>
-        </w:rPr>
-        <w:t xml:space="preserve"> &amp; </w:t>
-      </w:r>
-      <w:proofErr w:type="spellStart"/>
-      <w:r>
-        <w:rPr>
-          <w:rFonts w:ascii="Times New Roman" w:hAnsi="Times New Roman" w:cs="Times New Roman"/>
-          <w:color w:val="000000"/>
-          <w:sz w:val="28"/>
-          <w:szCs w:val="28"/>
-        </w:rPr>
-        <w:t>Shengbo</w:t>
-      </w:r>
-      <w:proofErr w:type="spellEnd"/>
-      <w:r>
-        <w:rPr>
-          <w:rFonts w:ascii="Times New Roman" w:hAnsi="Times New Roman" w:cs="Times New Roman"/>
-          <w:color w:val="000000"/>
-          <w:sz w:val="28"/>
-          <w:szCs w:val="28"/>
-        </w:rPr>
-        <w:t xml:space="preserve"> Eben Li. </w:t>
-      </w:r>
-      <w:r>
-        <w:rPr>
-          <w:rFonts w:ascii="Times New Roman" w:hAnsi="Times New Roman" w:cs="Times New Roman" w:hint="eastAsia"/>
-          <w:i/>
-          <w:iCs/>
-          <w:color w:val="000000"/>
-          <w:sz w:val="28"/>
-          <w:szCs w:val="28"/>
-        </w:rPr>
-        <w:t>O</w:t>
-      </w:r>
-      <w:r>
-        <w:rPr>
-          <w:rFonts w:ascii="Times New Roman" w:hAnsi="Times New Roman" w:cs="Times New Roman"/>
-          <w:i/>
-          <w:iCs/>
-          <w:color w:val="000000"/>
-          <w:sz w:val="28"/>
-          <w:szCs w:val="28"/>
-        </w:rPr>
-        <w:t>ne Filters All: A Generalist Filter For State Estimation</w:t>
-      </w:r>
-      <w:r>
-        <w:rPr>
-          <w:rFonts w:ascii="Times New Roman" w:hAnsi="Times New Roman" w:cs="Times New Roman" w:hint="eastAsia"/>
-          <w:color w:val="000000"/>
-          <w:sz w:val="28"/>
-          <w:szCs w:val="28"/>
-          <w:lang w:eastAsia="zh-CN"/>
-        </w:rPr>
-        <w:t xml:space="preserve">. </w:t>
-      </w:r>
-      <w:r>
-        <w:rPr>
-          <w:rFonts w:ascii="Times New Roman" w:hAnsi="Times New Roman" w:cs="Times New Roman" w:hint="eastAsia"/>
-          <w:color w:val="000000"/>
-          <w:sz w:val="28"/>
-          <w:szCs w:val="28"/>
-          <w:lang w:eastAsia="zh-CN"/>
-        </w:rPr>
-        <w:t>Submitted to ICML</w:t>
-      </w:r>
-      <w:r>
-        <w:rPr>
-          <w:rFonts w:ascii="Times New Roman" w:hAnsi="Times New Roman" w:cs="Times New Roman" w:hint="eastAsia"/>
-          <w:color w:val="000000"/>
-          <w:sz w:val="28"/>
-          <w:szCs w:val="28"/>
-          <w:lang w:eastAsia="zh-CN"/>
-        </w:rPr>
-        <w:t xml:space="preserve"> 2025</w:t>
-      </w:r>
-      <w:r>
-        <w:rPr>
-          <w:rFonts w:ascii="Times New Roman" w:hAnsi="Times New Roman" w:cs="Times New Roman" w:hint="eastAsia"/>
-          <w:color w:val="000000"/>
-          <w:sz w:val="28"/>
-          <w:szCs w:val="28"/>
-          <w:lang w:eastAsia="zh-CN"/>
-        </w:rPr>
-        <w:t>.</w:t>
-      </w:r>
-    </w:p>
-    <w:p>
-      <w:pPr>
-        <w:ind w:left="720"/>
-        <w:rPr>
-          <w:rFonts w:ascii="Times New Roman" w:hAnsi="Times New Roman" w:cs="Times New Roman"/>
-          <w:color w:val="000000"/>
-          <w:sz w:val="28"/>
-          <w:szCs w:val="28"/>
-          <w:lang w:eastAsia="zh-CN"/>
-        </w:rPr>
-      </w:pPr>
-    </w:p>
-    <w:p>
-      <w:pPr>
-        <w:ind w:left="720"/>
-        <w:jc w:val="both"/>
-        <w:rPr>
-          <w:rFonts w:ascii="Times New Roman" w:hAnsi="Times New Roman" w:cs="Times New Roman"/>
-          <w:color w:val="000000"/>
-          <w:sz w:val="28"/>
-          <w:szCs w:val="28"/>
-        </w:rPr>
-      </w:pPr>
-      <w:r>
-        <w:rPr>
-          <w:rFonts w:ascii="Times New Roman" w:hAnsi="Times New Roman" w:cs="Times New Roman"/>
-          <w:color w:val="000000"/>
-          <w:sz w:val="28"/>
-          <w:szCs w:val="28"/>
-        </w:rPr>
-        <w:t>Tianyi Zhang</w:t>
-      </w:r>
-      <w:r>
-        <w:rPr>
-          <w:rFonts w:ascii="Times New Roman" w:hAnsi="Times New Roman" w:cs="Times New Roman"/>
-          <w:color w:val="000000"/>
-          <w:sz w:val="28"/>
-          <w:szCs w:val="28"/>
-        </w:rPr>
-        <w:t>,</w:t>
-      </w:r>
-      <w:r>
-        <w:rPr>
-          <w:rFonts w:ascii="Times New Roman" w:hAnsi="Times New Roman" w:cs="Times New Roman"/>
-          <w:b/>
-          <w:bCs/>
-          <w:color w:val="000000"/>
-          <w:sz w:val="28"/>
-          <w:szCs w:val="28"/>
-        </w:rPr>
-        <w:t xml:space="preserve"> </w:t>
-      </w:r>
-      <w:r>
-        <w:rPr>
-          <w:rFonts w:ascii="Times New Roman" w:hAnsi="Times New Roman" w:cs="Times New Roman"/>
-          <w:b/>
-          <w:bCs/>
-          <w:color w:val="000000"/>
-          <w:sz w:val="28"/>
-          <w:szCs w:val="28"/>
-        </w:rPr>
-        <w:t>Wenhan Cao</w:t>
-      </w:r>
-      <w:r>
-        <w:rPr>
-          <w:rFonts w:ascii="Times New Roman" w:hAnsi="Times New Roman" w:cs="Times New Roman"/>
-          <w:color w:val="000000"/>
-          <w:sz w:val="28"/>
-          <w:szCs w:val="28"/>
-        </w:rPr>
-        <w:t xml:space="preserve">, </w:t>
-      </w:r>
-      <w:r>
-        <w:rPr>
-          <w:rFonts w:ascii="Times New Roman" w:hAnsi="Times New Roman" w:cs="Times New Roman"/>
-          <w:color w:val="000000"/>
-          <w:sz w:val="28"/>
-          <w:szCs w:val="28"/>
-        </w:rPr>
-        <w:t xml:space="preserve">Chang Liu, </w:t>
-      </w:r>
-      <w:r>
-        <w:rPr>
-          <w:rFonts w:ascii="Times New Roman" w:hAnsi="Times New Roman" w:cs="Times New Roman"/>
-          <w:color w:val="000000"/>
-          <w:sz w:val="28"/>
-          <w:szCs w:val="28"/>
-        </w:rPr>
-        <w:t xml:space="preserve">Tao Zhang, </w:t>
-      </w:r>
-      <w:proofErr w:type="spellStart"/>
-      <w:r>
-        <w:rPr>
-          <w:rFonts w:ascii="Times New Roman" w:hAnsi="Times New Roman" w:cs="Times New Roman"/>
-          <w:color w:val="000000"/>
-          <w:sz w:val="28"/>
-          <w:szCs w:val="28"/>
-        </w:rPr>
-        <w:t>Jiangtao</w:t>
-      </w:r>
-      <w:proofErr w:type="spellEnd"/>
-      <w:r>
-        <w:rPr>
-          <w:rFonts w:ascii="Times New Roman" w:hAnsi="Times New Roman" w:cs="Times New Roman"/>
-          <w:color w:val="000000"/>
-          <w:sz w:val="28"/>
-          <w:szCs w:val="28"/>
-        </w:rPr>
-        <w:t xml:space="preserve"> Li </w:t>
-      </w:r>
-      <w:r>
-        <w:rPr>
-          <w:rFonts w:ascii="Times New Roman" w:hAnsi="Times New Roman" w:cs="Times New Roman"/>
-          <w:color w:val="000000"/>
-          <w:sz w:val="28"/>
-          <w:szCs w:val="28"/>
-        </w:rPr>
-        <w:t xml:space="preserve">&amp; </w:t>
-      </w:r>
-      <w:proofErr w:type="spellStart"/>
-      <w:r>
-        <w:rPr>
-          <w:rFonts w:ascii="Times New Roman" w:hAnsi="Times New Roman" w:cs="Times New Roman"/>
-          <w:color w:val="000000"/>
-          <w:sz w:val="28"/>
-          <w:szCs w:val="28"/>
-        </w:rPr>
-        <w:t>Shengbo</w:t>
-      </w:r>
-      <w:proofErr w:type="spellEnd"/>
-      <w:r>
-        <w:rPr>
-          <w:rFonts w:ascii="Times New Roman" w:hAnsi="Times New Roman" w:cs="Times New Roman"/>
-          <w:color w:val="000000"/>
-          <w:sz w:val="28"/>
-          <w:szCs w:val="28"/>
-        </w:rPr>
-        <w:t xml:space="preserve"> Eben Li. </w:t>
-      </w:r>
-      <w:r>
-        <w:rPr>
-          <w:rFonts w:ascii="Times New Roman" w:hAnsi="Times New Roman" w:cs="Times New Roman"/>
-          <w:i/>
-          <w:iCs/>
-          <w:color w:val="000000"/>
-          <w:sz w:val="28"/>
-          <w:szCs w:val="28"/>
-        </w:rPr>
-        <w:t>Robust State Estimation for Legged Robots</w:t>
-      </w:r>
-      <w:r>
-        <w:rPr>
-          <w:rFonts w:ascii="Times New Roman" w:hAnsi="Times New Roman" w:cs="Times New Roman"/>
-          <w:i/>
-          <w:iCs/>
-          <w:color w:val="000000"/>
-          <w:sz w:val="28"/>
-          <w:szCs w:val="28"/>
-        </w:rPr>
-        <w:t xml:space="preserve"> </w:t>
-      </w:r>
-      <w:r>
-        <w:rPr>
-          <w:rFonts w:ascii="Times New Roman" w:hAnsi="Times New Roman" w:cs="Times New Roman"/>
-          <w:i/>
-          <w:iCs/>
-          <w:color w:val="000000"/>
-          <w:sz w:val="28"/>
-          <w:szCs w:val="28"/>
-        </w:rPr>
-        <w:t>with Dual Beta Kalman Filter</w:t>
-      </w:r>
-      <w:r>
-        <w:rPr>
-          <w:rFonts w:ascii="Times New Roman" w:hAnsi="Times New Roman" w:cs="Times New Roman"/>
-          <w:i/>
-          <w:iCs/>
-          <w:color w:val="000000"/>
-          <w:sz w:val="28"/>
-          <w:szCs w:val="28"/>
-        </w:rPr>
-        <w:t xml:space="preserve">. </w:t>
-      </w:r>
-      <w:r>
-        <w:rPr>
-          <w:rFonts w:ascii="Times New Roman" w:hAnsi="Times New Roman" w:cs="Times New Roman"/>
-          <w:color w:val="000000"/>
-          <w:sz w:val="28"/>
-          <w:szCs w:val="28"/>
-        </w:rPr>
-        <w:t xml:space="preserve">Submitted to </w:t>
-      </w:r>
-      <w:r>
-        <w:rPr>
-          <w:rFonts w:ascii="Times New Roman" w:hAnsi="Times New Roman" w:cs="Times New Roman"/>
-          <w:color w:val="000000"/>
-          <w:sz w:val="28"/>
-          <w:szCs w:val="28"/>
-        </w:rPr>
-        <w:t>IEEE Robotics and Automation Letters</w:t>
-      </w:r>
-      <w:r>
-        <w:rPr>
-          <w:rFonts w:ascii="Times New Roman" w:hAnsi="Times New Roman" w:cs="Times New Roman"/>
-          <w:color w:val="000000"/>
-          <w:sz w:val="28"/>
-          <w:szCs w:val="28"/>
-        </w:rPr>
-        <w:t xml:space="preserve">. </w:t>
-      </w:r>
-      <w:hyperlink r:id="rId40" w:history="1">
-        <w:r>
-          <w:rPr>
-            <w:rStyle w:val="ad"/>
-            <w:rFonts w:ascii="Times New Roman" w:hAnsi="Times New Roman" w:cs="Times New Roman"/>
-            <w:sz w:val="28"/>
-            <w:szCs w:val="28"/>
-          </w:rPr>
-          <w:t>[Paper]</w:t>
-        </w:r>
-      </w:hyperlink>
-    </w:p>
-    <w:p>
-      <w:pPr>
-        <w:ind w:left="720"/>
-        <w:rPr>
-          <w:rFonts w:ascii="Times New Roman" w:hAnsi="Times New Roman" w:cs="Times New Roman"/>
-          <w:color w:val="000000"/>
-          <w:sz w:val="28"/>
-          <w:szCs w:val="28"/>
         </w:rPr>
       </w:pPr>
     </w:p>
@@ -3737,7 +3394,6 @@
         </w:rPr>
         <w:t xml:space="preserve"> </w:t>
       </w:r>
-      <w:proofErr w:type="spellStart"/>
       <w:r>
         <w:rPr>
           <w:rFonts w:ascii="Times New Roman" w:hAnsi="Times New Roman" w:cs="Times New Roman"/>
@@ -3768,7 +3424,6 @@
         </w:rPr>
         <w:t>ong</w:t>
       </w:r>
-      <w:proofErr w:type="spellEnd"/>
       <w:r>
         <w:rPr>
           <w:rFonts w:ascii="Times New Roman" w:hAnsi="Times New Roman" w:cs="Times New Roman"/>
@@ -3857,6 +3512,7 @@
           <w:szCs w:val="36"/>
           <w:lang w:eastAsia="zh-CN"/>
         </w:rPr>
+        <w:lastRenderedPageBreak/>
         <w:t>SOFTWARE</w:t>
       </w:r>
     </w:p>
@@ -3908,17 +3564,7 @@
           <w:sz w:val="28"/>
           <w:szCs w:val="28"/>
         </w:rPr>
-        <w:t>solver package designed to build real-time, high-</w:t>
-      </w:r>
-      <w:r>
-        <w:rPr>
-          <w:rFonts w:ascii="Times New Roman" w:hAnsi="Times New Roman" w:cs="Times New Roman"/>
-          <w:color w:val="000000"/>
-          <w:sz w:val="28"/>
-          <w:szCs w:val="28"/>
-        </w:rPr>
-        <w:lastRenderedPageBreak/>
-        <w:t>performance controllers for industrial applications. I was primarily responsible for the core design and implementation of the trainer, sampler, and buffer modules.</w:t>
+        <w:t>solver package designed to build real-time, high-performance controllers for industrial applications. I was primarily responsible for the core design and implementation of the trainer, sampler, and buffer modules.</w:t>
       </w:r>
       <w:r>
         <w:rPr>
@@ -3939,7 +3585,7 @@
         </w:rPr>
         <w:t>[</w:t>
       </w:r>
-      <w:hyperlink r:id="rId41" w:history="1">
+      <w:hyperlink r:id="rId42" w:history="1">
         <w:r>
           <w:rPr>
             <w:rStyle w:val="ad"/>
@@ -3961,7 +3607,7 @@
         </w:rPr>
         <w:t>] [</w:t>
       </w:r>
-      <w:hyperlink r:id="rId42" w:history="1">
+      <w:hyperlink r:id="rId43" w:history="1">
         <w:r>
           <w:rPr>
             <w:rStyle w:val="ad"/>
@@ -4272,7 +3918,7 @@
               </w:rPr>
               <w:t xml:space="preserve"> </w:t>
             </w:r>
-            <w:hyperlink r:id="rId43" w:history="1">
+            <w:hyperlink r:id="rId44" w:history="1">
               <w:r>
                 <w:rPr>
                   <w:rStyle w:val="ad"/>
@@ -4446,7 +4092,7 @@
               </w:rPr>
               <w:t xml:space="preserve"> </w:t>
             </w:r>
-            <w:hyperlink r:id="rId44" w:history="1">
+            <w:hyperlink r:id="rId45" w:history="1">
               <w:r>
                 <w:rPr>
                   <w:rStyle w:val="ad"/>
@@ -4485,7 +4131,7 @@
               </w:rPr>
               <w:t xml:space="preserve">&amp; </w:t>
             </w:r>
-            <w:hyperlink r:id="rId45" w:history="1">
+            <w:hyperlink r:id="rId46" w:history="1">
               <w:r>
                 <w:rPr>
                   <w:rStyle w:val="ad"/>
@@ -4635,7 +4281,7 @@
         </w:rPr>
         <w:t xml:space="preserve">Department of Astronomy, Tsinghua University, Beijing, China, hosted by Prof. </w:t>
       </w:r>
-      <w:hyperlink r:id="rId46" w:history="1">
+      <w:hyperlink r:id="rId47" w:history="1">
         <w:r>
           <w:rPr>
             <w:rStyle w:val="ad"/>
@@ -4725,7 +4371,7 @@
         </w:rPr>
         <w:t xml:space="preserve">, Beijing, China, hosted by Prof. </w:t>
       </w:r>
-      <w:hyperlink r:id="rId47" w:history="1">
+      <w:hyperlink r:id="rId48" w:history="1">
         <w:r>
           <w:rPr>
             <w:rStyle w:val="ad"/>
@@ -4794,7 +4440,7 @@
         </w:rPr>
         <w:t xml:space="preserve">at the Technical University of Munich, Munich, Germany (Online Presentation), hosted by Prof. </w:t>
       </w:r>
-      <w:hyperlink r:id="rId48" w:history="1">
+      <w:hyperlink r:id="rId49" w:history="1">
         <w:r>
           <w:rPr>
             <w:rStyle w:val="ad"/>
@@ -4959,7 +4605,6 @@
         </w:rPr>
         <w:t xml:space="preserve"> </w:t>
       </w:r>
-      <w:proofErr w:type="spellStart"/>
       <w:r>
         <w:rPr>
           <w:rFonts w:ascii="Times New Roman" w:hAnsi="Times New Roman" w:cs="Times New Roman" w:hint="eastAsia"/>
@@ -4968,9 +4613,8 @@
           <w:szCs w:val="28"/>
           <w:lang w:val="en-GB" w:eastAsia="zh-CN"/>
         </w:rPr>
-        <w:t>Automatica</w:t>
-      </w:r>
-      <w:proofErr w:type="spellEnd"/>
+        <w:t xml:space="preserve">T-RO, </w:t>
+      </w:r>
       <w:r>
         <w:rPr>
           <w:rFonts w:ascii="Times New Roman" w:hAnsi="Times New Roman" w:cs="Times New Roman" w:hint="eastAsia"/>
@@ -4979,7 +4623,7 @@
           <w:szCs w:val="28"/>
           <w:lang w:val="en-GB" w:eastAsia="zh-CN"/>
         </w:rPr>
-        <w:t xml:space="preserve">, TAC, </w:t>
+        <w:t xml:space="preserve">Automatica, TAC, </w:t>
       </w:r>
       <w:r>
         <w:rPr>
@@ -4989,7 +4633,7 @@
           <w:szCs w:val="28"/>
           <w:lang w:val="en-GB" w:eastAsia="zh-CN"/>
         </w:rPr>
-        <w:t>TASE, TITS</w:t>
+        <w:t>T</w:t>
       </w:r>
       <w:r>
         <w:rPr>
@@ -4997,6 +4641,46 @@
           <w:color w:val="000000"/>
           <w:sz w:val="28"/>
           <w:szCs w:val="28"/>
+          <w:lang w:val="en-GB" w:eastAsia="zh-CN"/>
+        </w:rPr>
+        <w:t>-</w:t>
+      </w:r>
+      <w:r>
+        <w:rPr>
+          <w:rFonts w:ascii="Times New Roman" w:hAnsi="Times New Roman" w:cs="Times New Roman"/>
+          <w:color w:val="000000"/>
+          <w:sz w:val="28"/>
+          <w:szCs w:val="28"/>
+          <w:lang w:val="en-GB" w:eastAsia="zh-CN"/>
+        </w:rPr>
+        <w:t>ASE, T</w:t>
+      </w:r>
+      <w:r>
+        <w:rPr>
+          <w:rFonts w:ascii="Times New Roman" w:hAnsi="Times New Roman" w:cs="Times New Roman" w:hint="eastAsia"/>
+          <w:color w:val="000000"/>
+          <w:sz w:val="28"/>
+          <w:szCs w:val="28"/>
+          <w:lang w:val="en-GB" w:eastAsia="zh-CN"/>
+        </w:rPr>
+        <w:t>-</w:t>
+      </w:r>
+      <w:r>
+        <w:rPr>
+          <w:rFonts w:ascii="Times New Roman" w:hAnsi="Times New Roman" w:cs="Times New Roman"/>
+          <w:color w:val="000000"/>
+          <w:sz w:val="28"/>
+          <w:szCs w:val="28"/>
+          <w:lang w:val="en-GB" w:eastAsia="zh-CN"/>
+        </w:rPr>
+        <w:t>ITS</w:t>
+      </w:r>
+      <w:r>
+        <w:rPr>
+          <w:rFonts w:ascii="Times New Roman" w:hAnsi="Times New Roman" w:cs="Times New Roman" w:hint="eastAsia"/>
+          <w:color w:val="000000"/>
+          <w:sz w:val="28"/>
+          <w:szCs w:val="28"/>
           <w:lang w:eastAsia="zh-CN"/>
         </w:rPr>
         <w:t>, TNNLS</w:t>
@@ -5013,9 +4697,9 @@
       </w:r>
     </w:p>
     <w:sectPr>
-      <w:footerReference w:type="even" r:id="rId49"/>
-      <w:footerReference w:type="default" r:id="rId50"/>
-      <w:footerReference w:type="first" r:id="rId51"/>
+      <w:footerReference w:type="even" r:id="rId50"/>
+      <w:footerReference w:type="default" r:id="rId51"/>
+      <w:footerReference w:type="first" r:id="rId52"/>
       <w:pgSz w:w="12240" w:h="15840"/>
       <w:pgMar w:top="777" w:right="720" w:bottom="777" w:left="720" w:header="720" w:footer="720" w:gutter="0"/>
       <w:cols w:space="720"/>

</xml_diff>

<commit_message>
Changes to be committed: 	modified:   data/CV.docx 	modified:   data/CV.pdf
</commit_message>
<xml_diff>
--- a/data/CV.docx
+++ b/data/CV.docx
@@ -297,6 +297,7 @@
                 <w:szCs w:val="28"/>
               </w:rPr>
             </w:pPr>
+            <w:proofErr w:type="spellStart"/>
             <w:r>
               <w:rPr>
                 <w:rFonts w:ascii="Times New Roman" w:hAnsi="Times New Roman" w:cs="Times New Roman"/>
@@ -306,7 +307,19 @@
                 <w:sz w:val="28"/>
                 <w:szCs w:val="28"/>
               </w:rPr>
-              <w:t xml:space="preserve">Ph.D </w:t>
+              <w:t>Ph.D</w:t>
+            </w:r>
+            <w:proofErr w:type="spellEnd"/>
+            <w:r>
+              <w:rPr>
+                <w:rFonts w:ascii="Times New Roman" w:hAnsi="Times New Roman" w:cs="Times New Roman"/>
+                <w:i/>
+                <w:iCs/>
+                <w:color w:val="000000"/>
+                <w:sz w:val="28"/>
+                <w:szCs w:val="28"/>
+              </w:rPr>
+              <w:t xml:space="preserve"> </w:t>
             </w:r>
             <w:r>
               <w:rPr>
@@ -1024,7 +1037,31 @@
                 <w:sz w:val="28"/>
                 <w:szCs w:val="28"/>
               </w:rPr>
-              <w:t xml:space="preserve"> Jiaotong University</w:t>
+              <w:t xml:space="preserve"> </w:t>
+            </w:r>
+            <w:proofErr w:type="spellStart"/>
+            <w:r>
+              <w:rPr>
+                <w:rFonts w:ascii="Times New Roman" w:hAnsi="Times New Roman" w:cs="Times New Roman"/>
+                <w:b/>
+                <w:bCs/>
+                <w:color w:val="000000"/>
+                <w:sz w:val="28"/>
+                <w:szCs w:val="28"/>
+              </w:rPr>
+              <w:t>Jiaotong</w:t>
+            </w:r>
+            <w:proofErr w:type="spellEnd"/>
+            <w:r>
+              <w:rPr>
+                <w:rFonts w:ascii="Times New Roman" w:hAnsi="Times New Roman" w:cs="Times New Roman"/>
+                <w:b/>
+                <w:bCs/>
+                <w:color w:val="000000"/>
+                <w:sz w:val="28"/>
+                <w:szCs w:val="28"/>
+              </w:rPr>
+              <w:t xml:space="preserve"> University</w:t>
             </w:r>
           </w:p>
         </w:tc>
@@ -1349,7 +1386,27 @@
           <w:sz w:val="28"/>
           <w:szCs w:val="28"/>
         </w:rPr>
-        <w:t xml:space="preserve">, Alexandre Capone, Rishabh Yadav, Sandra Hirche &amp; Wei Pan. </w:t>
+        <w:t xml:space="preserve">, Alexandre Capone, Rishabh Yadav, Sandra </w:t>
+      </w:r>
+      <w:proofErr w:type="spellStart"/>
+      <w:r>
+        <w:rPr>
+          <w:rFonts w:ascii="Times New Roman" w:hAnsi="Times New Roman" w:cs="Times New Roman"/>
+          <w:color w:val="000000"/>
+          <w:sz w:val="28"/>
+          <w:szCs w:val="28"/>
+        </w:rPr>
+        <w:t>Hirche</w:t>
+      </w:r>
+      <w:proofErr w:type="spellEnd"/>
+      <w:r>
+        <w:rPr>
+          <w:rFonts w:ascii="Times New Roman" w:hAnsi="Times New Roman" w:cs="Times New Roman"/>
+          <w:color w:val="000000"/>
+          <w:sz w:val="28"/>
+          <w:szCs w:val="28"/>
+        </w:rPr>
+        <w:t xml:space="preserve"> &amp; Wei Pan. </w:t>
       </w:r>
       <w:r>
         <w:rPr>
@@ -1488,7 +1545,51 @@
           <w:szCs w:val="28"/>
           <w:lang w:val="en-GB"/>
         </w:rPr>
-        <w:t xml:space="preserve">, Chang Liu, Zhiqian Lan, Shengbo Eben Li, Wei Pan &amp; Angelo Alessandri. </w:t>
+        <w:t xml:space="preserve">, Chang Liu, </w:t>
+      </w:r>
+      <w:proofErr w:type="spellStart"/>
+      <w:r>
+        <w:rPr>
+          <w:rFonts w:ascii="Times New Roman" w:hAnsi="Times New Roman" w:cs="Times New Roman"/>
+          <w:color w:val="000000"/>
+          <w:sz w:val="28"/>
+          <w:szCs w:val="28"/>
+          <w:lang w:val="en-GB"/>
+        </w:rPr>
+        <w:t>Zhiqian</w:t>
+      </w:r>
+      <w:proofErr w:type="spellEnd"/>
+      <w:r>
+        <w:rPr>
+          <w:rFonts w:ascii="Times New Roman" w:hAnsi="Times New Roman" w:cs="Times New Roman"/>
+          <w:color w:val="000000"/>
+          <w:sz w:val="28"/>
+          <w:szCs w:val="28"/>
+          <w:lang w:val="en-GB"/>
+        </w:rPr>
+        <w:t xml:space="preserve"> Lan, </w:t>
+      </w:r>
+      <w:proofErr w:type="spellStart"/>
+      <w:r>
+        <w:rPr>
+          <w:rFonts w:ascii="Times New Roman" w:hAnsi="Times New Roman" w:cs="Times New Roman"/>
+          <w:color w:val="000000"/>
+          <w:sz w:val="28"/>
+          <w:szCs w:val="28"/>
+          <w:lang w:val="en-GB"/>
+        </w:rPr>
+        <w:t>Shengbo</w:t>
+      </w:r>
+      <w:proofErr w:type="spellEnd"/>
+      <w:r>
+        <w:rPr>
+          <w:rFonts w:ascii="Times New Roman" w:hAnsi="Times New Roman" w:cs="Times New Roman"/>
+          <w:color w:val="000000"/>
+          <w:sz w:val="28"/>
+          <w:szCs w:val="28"/>
+          <w:lang w:val="en-GB"/>
+        </w:rPr>
+        <w:t xml:space="preserve"> Eben Li, Wei Pan &amp; Angelo Alessandri. </w:t>
       </w:r>
       <w:r>
         <w:rPr>
@@ -1501,15 +1602,27 @@
         </w:rPr>
         <w:t xml:space="preserve">Robust Bayesian Inference for Moving Horizon Estimation. </w:t>
       </w:r>
-      <w:r>
-        <w:rPr>
-          <w:rFonts w:ascii="Times New Roman" w:hAnsi="Times New Roman" w:cs="Times New Roman"/>
-          <w:color w:val="000000"/>
-          <w:sz w:val="28"/>
-          <w:szCs w:val="28"/>
-          <w:lang w:eastAsia="zh-CN"/>
-        </w:rPr>
-        <w:t>Automatica, 173, 112108</w:t>
+      <w:proofErr w:type="spellStart"/>
+      <w:r>
+        <w:rPr>
+          <w:rFonts w:ascii="Times New Roman" w:hAnsi="Times New Roman" w:cs="Times New Roman"/>
+          <w:color w:val="000000"/>
+          <w:sz w:val="28"/>
+          <w:szCs w:val="28"/>
+          <w:lang w:eastAsia="zh-CN"/>
+        </w:rPr>
+        <w:t>Automatica</w:t>
+      </w:r>
+      <w:proofErr w:type="spellEnd"/>
+      <w:r>
+        <w:rPr>
+          <w:rFonts w:ascii="Times New Roman" w:hAnsi="Times New Roman" w:cs="Times New Roman"/>
+          <w:color w:val="000000"/>
+          <w:sz w:val="28"/>
+          <w:szCs w:val="28"/>
+          <w:lang w:eastAsia="zh-CN"/>
+        </w:rPr>
+        <w:t>, 173, 112108</w:t>
       </w:r>
       <w:r>
         <w:rPr>
@@ -1585,14 +1698,25 @@
           <w:szCs w:val="28"/>
         </w:rPr>
       </w:pPr>
-      <w:r>
-        <w:rPr>
-          <w:rFonts w:ascii="Times New Roman" w:hAnsi="Times New Roman" w:cs="Times New Roman"/>
-          <w:color w:val="000000"/>
-          <w:sz w:val="28"/>
-          <w:szCs w:val="28"/>
-        </w:rPr>
-        <w:t xml:space="preserve">Jingliang Duan, </w:t>
+      <w:proofErr w:type="spellStart"/>
+      <w:r>
+        <w:rPr>
+          <w:rFonts w:ascii="Times New Roman" w:hAnsi="Times New Roman" w:cs="Times New Roman"/>
+          <w:color w:val="000000"/>
+          <w:sz w:val="28"/>
+          <w:szCs w:val="28"/>
+        </w:rPr>
+        <w:t>Jingliang</w:t>
+      </w:r>
+      <w:proofErr w:type="spellEnd"/>
+      <w:r>
+        <w:rPr>
+          <w:rFonts w:ascii="Times New Roman" w:hAnsi="Times New Roman" w:cs="Times New Roman"/>
+          <w:color w:val="000000"/>
+          <w:sz w:val="28"/>
+          <w:szCs w:val="28"/>
+        </w:rPr>
+        <w:t xml:space="preserve"> Duan, </w:t>
       </w:r>
       <w:r>
         <w:rPr>
@@ -1756,7 +1880,27 @@
           <w:sz w:val="28"/>
           <w:szCs w:val="28"/>
         </w:rPr>
-        <w:t xml:space="preserve">, Chang Liu, Tianyi Zhang &amp; Shengbo Eben Li. </w:t>
+        <w:t xml:space="preserve">, Chang Liu, Tianyi Zhang &amp; </w:t>
+      </w:r>
+      <w:proofErr w:type="spellStart"/>
+      <w:r>
+        <w:rPr>
+          <w:rFonts w:ascii="Times New Roman" w:hAnsi="Times New Roman" w:cs="Times New Roman"/>
+          <w:color w:val="000000"/>
+          <w:sz w:val="28"/>
+          <w:szCs w:val="28"/>
+        </w:rPr>
+        <w:t>Shengbo</w:t>
+      </w:r>
+      <w:proofErr w:type="spellEnd"/>
+      <w:r>
+        <w:rPr>
+          <w:rFonts w:ascii="Times New Roman" w:hAnsi="Times New Roman" w:cs="Times New Roman"/>
+          <w:color w:val="000000"/>
+          <w:sz w:val="28"/>
+          <w:szCs w:val="28"/>
+        </w:rPr>
+        <w:t xml:space="preserve"> Eben Li. </w:t>
       </w:r>
       <w:r>
         <w:rPr>
@@ -1842,7 +1986,67 @@
           <w:sz w:val="28"/>
           <w:szCs w:val="28"/>
         </w:rPr>
-        <w:t xml:space="preserve">, Chang Liu, Zhiqian Lan, Yingxi Piao &amp; Shengbo Eben Li. </w:t>
+        <w:t xml:space="preserve">, Chang Liu, </w:t>
+      </w:r>
+      <w:proofErr w:type="spellStart"/>
+      <w:r>
+        <w:rPr>
+          <w:rFonts w:ascii="Times New Roman" w:hAnsi="Times New Roman" w:cs="Times New Roman"/>
+          <w:color w:val="000000"/>
+          <w:sz w:val="28"/>
+          <w:szCs w:val="28"/>
+        </w:rPr>
+        <w:t>Zhiqian</w:t>
+      </w:r>
+      <w:proofErr w:type="spellEnd"/>
+      <w:r>
+        <w:rPr>
+          <w:rFonts w:ascii="Times New Roman" w:hAnsi="Times New Roman" w:cs="Times New Roman"/>
+          <w:color w:val="000000"/>
+          <w:sz w:val="28"/>
+          <w:szCs w:val="28"/>
+        </w:rPr>
+        <w:t xml:space="preserve"> Lan, </w:t>
+      </w:r>
+      <w:proofErr w:type="spellStart"/>
+      <w:r>
+        <w:rPr>
+          <w:rFonts w:ascii="Times New Roman" w:hAnsi="Times New Roman" w:cs="Times New Roman"/>
+          <w:color w:val="000000"/>
+          <w:sz w:val="28"/>
+          <w:szCs w:val="28"/>
+        </w:rPr>
+        <w:t>Yingxi</w:t>
+      </w:r>
+      <w:proofErr w:type="spellEnd"/>
+      <w:r>
+        <w:rPr>
+          <w:rFonts w:ascii="Times New Roman" w:hAnsi="Times New Roman" w:cs="Times New Roman"/>
+          <w:color w:val="000000"/>
+          <w:sz w:val="28"/>
+          <w:szCs w:val="28"/>
+        </w:rPr>
+        <w:t xml:space="preserve"> Piao &amp; </w:t>
+      </w:r>
+      <w:proofErr w:type="spellStart"/>
+      <w:r>
+        <w:rPr>
+          <w:rFonts w:ascii="Times New Roman" w:hAnsi="Times New Roman" w:cs="Times New Roman"/>
+          <w:color w:val="000000"/>
+          <w:sz w:val="28"/>
+          <w:szCs w:val="28"/>
+        </w:rPr>
+        <w:t>Shengbo</w:t>
+      </w:r>
+      <w:proofErr w:type="spellEnd"/>
+      <w:r>
+        <w:rPr>
+          <w:rFonts w:ascii="Times New Roman" w:hAnsi="Times New Roman" w:cs="Times New Roman"/>
+          <w:color w:val="000000"/>
+          <w:sz w:val="28"/>
+          <w:szCs w:val="28"/>
+        </w:rPr>
+        <w:t xml:space="preserve"> Eben Li. </w:t>
       </w:r>
       <w:r>
         <w:rPr>
@@ -1971,7 +2175,73 @@
           <w:szCs w:val="28"/>
           <w:lang w:val="en-GB"/>
         </w:rPr>
-        <w:t xml:space="preserve"> Jingliang Duan, Shengbo Eben Li, Chen Chen, Chang Liu, &amp; Yu Wang. </w:t>
+        <w:t xml:space="preserve"> </w:t>
+      </w:r>
+      <w:proofErr w:type="spellStart"/>
+      <w:r>
+        <w:rPr>
+          <w:rFonts w:ascii="Times New Roman" w:hAnsi="Times New Roman" w:cs="Times New Roman"/>
+          <w:color w:val="000000"/>
+          <w:sz w:val="28"/>
+          <w:szCs w:val="28"/>
+          <w:lang w:val="en-GB"/>
+        </w:rPr>
+        <w:t>Jingliang</w:t>
+      </w:r>
+      <w:proofErr w:type="spellEnd"/>
+      <w:r>
+        <w:rPr>
+          <w:rFonts w:ascii="Times New Roman" w:hAnsi="Times New Roman" w:cs="Times New Roman"/>
+          <w:color w:val="000000"/>
+          <w:sz w:val="28"/>
+          <w:szCs w:val="28"/>
+          <w:lang w:val="en-GB"/>
+        </w:rPr>
+        <w:t xml:space="preserve"> Duan, </w:t>
+      </w:r>
+      <w:proofErr w:type="spellStart"/>
+      <w:r>
+        <w:rPr>
+          <w:rFonts w:ascii="Times New Roman" w:hAnsi="Times New Roman" w:cs="Times New Roman"/>
+          <w:color w:val="000000"/>
+          <w:sz w:val="28"/>
+          <w:szCs w:val="28"/>
+          <w:lang w:val="en-GB"/>
+        </w:rPr>
+        <w:t>Shengbo</w:t>
+      </w:r>
+      <w:proofErr w:type="spellEnd"/>
+      <w:r>
+        <w:rPr>
+          <w:rFonts w:ascii="Times New Roman" w:hAnsi="Times New Roman" w:cs="Times New Roman"/>
+          <w:color w:val="000000"/>
+          <w:sz w:val="28"/>
+          <w:szCs w:val="28"/>
+          <w:lang w:val="en-GB"/>
+        </w:rPr>
+        <w:t xml:space="preserve"> Eben Li, Chen </w:t>
+      </w:r>
+      <w:proofErr w:type="spellStart"/>
+      <w:r>
+        <w:rPr>
+          <w:rFonts w:ascii="Times New Roman" w:hAnsi="Times New Roman" w:cs="Times New Roman"/>
+          <w:color w:val="000000"/>
+          <w:sz w:val="28"/>
+          <w:szCs w:val="28"/>
+          <w:lang w:val="en-GB"/>
+        </w:rPr>
+        <w:t>Chen</w:t>
+      </w:r>
+      <w:proofErr w:type="spellEnd"/>
+      <w:r>
+        <w:rPr>
+          <w:rFonts w:ascii="Times New Roman" w:hAnsi="Times New Roman" w:cs="Times New Roman"/>
+          <w:color w:val="000000"/>
+          <w:sz w:val="28"/>
+          <w:szCs w:val="28"/>
+          <w:lang w:val="en-GB"/>
+        </w:rPr>
+        <w:t xml:space="preserve">, Chang Liu, &amp; Yu Wang. </w:t>
       </w:r>
       <w:r>
         <w:rPr>
@@ -2077,7 +2347,47 @@
           <w:sz w:val="28"/>
           <w:szCs w:val="28"/>
         </w:rPr>
-        <w:t xml:space="preserve">, Jianyu Chen, Jingliang Duan, Shengbo Eben Li &amp; Yao Lyu. </w:t>
+        <w:t xml:space="preserve">, Jianyu Chen, </w:t>
+      </w:r>
+      <w:proofErr w:type="spellStart"/>
+      <w:r>
+        <w:rPr>
+          <w:rFonts w:ascii="Times New Roman" w:hAnsi="Times New Roman" w:cs="Times New Roman"/>
+          <w:color w:val="000000"/>
+          <w:sz w:val="28"/>
+          <w:szCs w:val="28"/>
+        </w:rPr>
+        <w:t>Jingliang</w:t>
+      </w:r>
+      <w:proofErr w:type="spellEnd"/>
+      <w:r>
+        <w:rPr>
+          <w:rFonts w:ascii="Times New Roman" w:hAnsi="Times New Roman" w:cs="Times New Roman"/>
+          <w:color w:val="000000"/>
+          <w:sz w:val="28"/>
+          <w:szCs w:val="28"/>
+        </w:rPr>
+        <w:t xml:space="preserve"> Duan, </w:t>
+      </w:r>
+      <w:proofErr w:type="spellStart"/>
+      <w:r>
+        <w:rPr>
+          <w:rFonts w:ascii="Times New Roman" w:hAnsi="Times New Roman" w:cs="Times New Roman"/>
+          <w:color w:val="000000"/>
+          <w:sz w:val="28"/>
+          <w:szCs w:val="28"/>
+        </w:rPr>
+        <w:t>Shengbo</w:t>
+      </w:r>
+      <w:proofErr w:type="spellEnd"/>
+      <w:r>
+        <w:rPr>
+          <w:rFonts w:ascii="Times New Roman" w:hAnsi="Times New Roman" w:cs="Times New Roman"/>
+          <w:color w:val="000000"/>
+          <w:sz w:val="28"/>
+          <w:szCs w:val="28"/>
+        </w:rPr>
+        <w:t xml:space="preserve"> Eben Li &amp; Yao Lyu. </w:t>
       </w:r>
       <w:r>
         <w:rPr>
@@ -2353,14 +2663,25 @@
         </w:rPr>
         <w:t xml:space="preserve">, </w:t>
       </w:r>
-      <w:r>
-        <w:rPr>
-          <w:rFonts w:ascii="Times New Roman" w:hAnsi="Times New Roman" w:cs="Times New Roman"/>
-          <w:color w:val="000000"/>
-          <w:sz w:val="28"/>
-          <w:szCs w:val="28"/>
-        </w:rPr>
-        <w:t>Zeyu He,</w:t>
+      <w:proofErr w:type="spellStart"/>
+      <w:r>
+        <w:rPr>
+          <w:rFonts w:ascii="Times New Roman" w:hAnsi="Times New Roman" w:cs="Times New Roman"/>
+          <w:color w:val="000000"/>
+          <w:sz w:val="28"/>
+          <w:szCs w:val="28"/>
+        </w:rPr>
+        <w:t>Zeyu</w:t>
+      </w:r>
+      <w:proofErr w:type="spellEnd"/>
+      <w:r>
+        <w:rPr>
+          <w:rFonts w:ascii="Times New Roman" w:hAnsi="Times New Roman" w:cs="Times New Roman"/>
+          <w:color w:val="000000"/>
+          <w:sz w:val="28"/>
+          <w:szCs w:val="28"/>
+        </w:rPr>
+        <w:t xml:space="preserve"> He,</w:t>
       </w:r>
       <w:r>
         <w:rPr>
@@ -2399,14 +2720,25 @@
         </w:rPr>
         <w:t xml:space="preserve"> &amp; </w:t>
       </w:r>
-      <w:r>
-        <w:rPr>
-          <w:rFonts w:ascii="Times New Roman" w:hAnsi="Times New Roman" w:cs="Times New Roman"/>
-          <w:color w:val="000000"/>
-          <w:sz w:val="28"/>
-          <w:szCs w:val="28"/>
-        </w:rPr>
-        <w:t xml:space="preserve">Shengbo Eben Li. </w:t>
+      <w:proofErr w:type="spellStart"/>
+      <w:r>
+        <w:rPr>
+          <w:rFonts w:ascii="Times New Roman" w:hAnsi="Times New Roman" w:cs="Times New Roman"/>
+          <w:color w:val="000000"/>
+          <w:sz w:val="28"/>
+          <w:szCs w:val="28"/>
+        </w:rPr>
+        <w:t>Shengbo</w:t>
+      </w:r>
+      <w:proofErr w:type="spellEnd"/>
+      <w:r>
+        <w:rPr>
+          <w:rFonts w:ascii="Times New Roman" w:hAnsi="Times New Roman" w:cs="Times New Roman"/>
+          <w:color w:val="000000"/>
+          <w:sz w:val="28"/>
+          <w:szCs w:val="28"/>
+        </w:rPr>
+        <w:t xml:space="preserve"> Eben Li. </w:t>
       </w:r>
       <w:r>
         <w:rPr>
@@ -2450,15 +2782,27 @@
         </w:rPr>
         <w:t xml:space="preserve">Submitted to </w:t>
       </w:r>
-      <w:r>
-        <w:rPr>
-          <w:rFonts w:ascii="Times New Roman" w:hAnsi="Times New Roman" w:cs="Times New Roman"/>
-          <w:color w:val="000000"/>
-          <w:sz w:val="28"/>
-          <w:szCs w:val="28"/>
-          <w:lang w:eastAsia="zh-CN"/>
-        </w:rPr>
-        <w:t>NeurIPS 202</w:t>
+      <w:proofErr w:type="spellStart"/>
+      <w:r>
+        <w:rPr>
+          <w:rFonts w:ascii="Times New Roman" w:hAnsi="Times New Roman" w:cs="Times New Roman"/>
+          <w:color w:val="000000"/>
+          <w:sz w:val="28"/>
+          <w:szCs w:val="28"/>
+          <w:lang w:eastAsia="zh-CN"/>
+        </w:rPr>
+        <w:t>NeurIPS</w:t>
+      </w:r>
+      <w:proofErr w:type="spellEnd"/>
+      <w:r>
+        <w:rPr>
+          <w:rFonts w:ascii="Times New Roman" w:hAnsi="Times New Roman" w:cs="Times New Roman"/>
+          <w:color w:val="000000"/>
+          <w:sz w:val="28"/>
+          <w:szCs w:val="28"/>
+          <w:lang w:eastAsia="zh-CN"/>
+        </w:rPr>
+        <w:t xml:space="preserve"> 202</w:t>
       </w:r>
       <w:r>
         <w:rPr>
@@ -2563,16 +2907,56 @@
           <w:sz w:val="28"/>
           <w:szCs w:val="28"/>
         </w:rPr>
-        <w:t xml:space="preserve">Tao Zhang, Jiangtao Li </w:t>
-      </w:r>
-      <w:r>
-        <w:rPr>
-          <w:rFonts w:ascii="Times New Roman" w:hAnsi="Times New Roman" w:cs="Times New Roman"/>
-          <w:color w:val="000000"/>
-          <w:sz w:val="28"/>
-          <w:szCs w:val="28"/>
-        </w:rPr>
-        <w:t xml:space="preserve">&amp; Shengbo Eben Li. </w:t>
+        <w:t xml:space="preserve">Tao Zhang, </w:t>
+      </w:r>
+      <w:proofErr w:type="spellStart"/>
+      <w:r>
+        <w:rPr>
+          <w:rFonts w:ascii="Times New Roman" w:hAnsi="Times New Roman" w:cs="Times New Roman"/>
+          <w:color w:val="000000"/>
+          <w:sz w:val="28"/>
+          <w:szCs w:val="28"/>
+        </w:rPr>
+        <w:t>Jiangtao</w:t>
+      </w:r>
+      <w:proofErr w:type="spellEnd"/>
+      <w:r>
+        <w:rPr>
+          <w:rFonts w:ascii="Times New Roman" w:hAnsi="Times New Roman" w:cs="Times New Roman"/>
+          <w:color w:val="000000"/>
+          <w:sz w:val="28"/>
+          <w:szCs w:val="28"/>
+        </w:rPr>
+        <w:t xml:space="preserve"> Li </w:t>
+      </w:r>
+      <w:r>
+        <w:rPr>
+          <w:rFonts w:ascii="Times New Roman" w:hAnsi="Times New Roman" w:cs="Times New Roman"/>
+          <w:color w:val="000000"/>
+          <w:sz w:val="28"/>
+          <w:szCs w:val="28"/>
+        </w:rPr>
+        <w:t xml:space="preserve">&amp; </w:t>
+      </w:r>
+      <w:proofErr w:type="spellStart"/>
+      <w:r>
+        <w:rPr>
+          <w:rFonts w:ascii="Times New Roman" w:hAnsi="Times New Roman" w:cs="Times New Roman"/>
+          <w:color w:val="000000"/>
+          <w:sz w:val="28"/>
+          <w:szCs w:val="28"/>
+        </w:rPr>
+        <w:t>Shengbo</w:t>
+      </w:r>
+      <w:proofErr w:type="spellEnd"/>
+      <w:r>
+        <w:rPr>
+          <w:rFonts w:ascii="Times New Roman" w:hAnsi="Times New Roman" w:cs="Times New Roman"/>
+          <w:color w:val="000000"/>
+          <w:sz w:val="28"/>
+          <w:szCs w:val="28"/>
+        </w:rPr>
+        <w:t xml:space="preserve"> Eben Li. </w:t>
       </w:r>
       <w:r>
         <w:rPr>
@@ -2721,6 +3105,7 @@
         </w:rPr>
         <w:t xml:space="preserve">Chang Liu, </w:t>
       </w:r>
+      <w:proofErr w:type="spellStart"/>
       <w:r>
         <w:rPr>
           <w:rFonts w:ascii="Times New Roman" w:hAnsi="Times New Roman" w:cs="Times New Roman" w:hint="eastAsia"/>
@@ -2729,8 +3114,9 @@
           <w:szCs w:val="28"/>
           <w:lang w:eastAsia="zh-CN"/>
         </w:rPr>
-        <w:t>Feihong Zhang</w:t>
-      </w:r>
+        <w:t>Feihong</w:t>
+      </w:r>
+      <w:proofErr w:type="spellEnd"/>
       <w:r>
         <w:rPr>
           <w:rFonts w:ascii="Times New Roman" w:hAnsi="Times New Roman" w:cs="Times New Roman" w:hint="eastAsia"/>
@@ -2739,6 +3125,16 @@
           <w:szCs w:val="28"/>
           <w:lang w:eastAsia="zh-CN"/>
         </w:rPr>
+        <w:t xml:space="preserve"> Zhang</w:t>
+      </w:r>
+      <w:r>
+        <w:rPr>
+          <w:rFonts w:ascii="Times New Roman" w:hAnsi="Times New Roman" w:cs="Times New Roman" w:hint="eastAsia"/>
+          <w:color w:val="000000"/>
+          <w:sz w:val="28"/>
+          <w:szCs w:val="28"/>
+          <w:lang w:eastAsia="zh-CN"/>
+        </w:rPr>
         <w:t>,</w:t>
       </w:r>
       <w:r>
@@ -2768,7 +3164,27 @@
           <w:sz w:val="28"/>
           <w:szCs w:val="28"/>
         </w:rPr>
-        <w:t xml:space="preserve">&amp; Shengbo Eben Li. </w:t>
+        <w:t xml:space="preserve">&amp; </w:t>
+      </w:r>
+      <w:proofErr w:type="spellStart"/>
+      <w:r>
+        <w:rPr>
+          <w:rFonts w:ascii="Times New Roman" w:hAnsi="Times New Roman" w:cs="Times New Roman"/>
+          <w:color w:val="000000"/>
+          <w:sz w:val="28"/>
+          <w:szCs w:val="28"/>
+        </w:rPr>
+        <w:t>Shengbo</w:t>
+      </w:r>
+      <w:proofErr w:type="spellEnd"/>
+      <w:r>
+        <w:rPr>
+          <w:rFonts w:ascii="Times New Roman" w:hAnsi="Times New Roman" w:cs="Times New Roman"/>
+          <w:color w:val="000000"/>
+          <w:sz w:val="28"/>
+          <w:szCs w:val="28"/>
+        </w:rPr>
+        <w:t xml:space="preserve"> Eben Li. </w:t>
       </w:r>
       <w:r>
         <w:rPr>
@@ -2870,7 +3286,47 @@
           <w:sz w:val="28"/>
           <w:szCs w:val="28"/>
         </w:rPr>
-        <w:t xml:space="preserve">, Shiqi Liu, Chang Liu, Zeyu He, Stephen S.-T. Yau &amp; Shengbo Eben Li. </w:t>
+        <w:t xml:space="preserve">, Shiqi Liu, Chang Liu, </w:t>
+      </w:r>
+      <w:proofErr w:type="spellStart"/>
+      <w:r>
+        <w:rPr>
+          <w:rFonts w:ascii="Times New Roman" w:hAnsi="Times New Roman" w:cs="Times New Roman"/>
+          <w:color w:val="000000"/>
+          <w:sz w:val="28"/>
+          <w:szCs w:val="28"/>
+        </w:rPr>
+        <w:t>Zeyu</w:t>
+      </w:r>
+      <w:proofErr w:type="spellEnd"/>
+      <w:r>
+        <w:rPr>
+          <w:rFonts w:ascii="Times New Roman" w:hAnsi="Times New Roman" w:cs="Times New Roman"/>
+          <w:color w:val="000000"/>
+          <w:sz w:val="28"/>
+          <w:szCs w:val="28"/>
+        </w:rPr>
+        <w:t xml:space="preserve"> He, Stephen S.-T. Yau &amp; </w:t>
+      </w:r>
+      <w:proofErr w:type="spellStart"/>
+      <w:r>
+        <w:rPr>
+          <w:rFonts w:ascii="Times New Roman" w:hAnsi="Times New Roman" w:cs="Times New Roman"/>
+          <w:color w:val="000000"/>
+          <w:sz w:val="28"/>
+          <w:szCs w:val="28"/>
+        </w:rPr>
+        <w:t>Shengbo</w:t>
+      </w:r>
+      <w:proofErr w:type="spellEnd"/>
+      <w:r>
+        <w:rPr>
+          <w:rFonts w:ascii="Times New Roman" w:hAnsi="Times New Roman" w:cs="Times New Roman"/>
+          <w:color w:val="000000"/>
+          <w:sz w:val="28"/>
+          <w:szCs w:val="28"/>
+        </w:rPr>
+        <w:t xml:space="preserve"> Eben Li. </w:t>
       </w:r>
       <w:r>
         <w:rPr>
@@ -2988,7 +3444,47 @@
           <w:sz w:val="28"/>
           <w:szCs w:val="28"/>
         </w:rPr>
-        <w:t>, Tianyi Zhang, Zeju Sun, Chang Liu, Stephen S.-T. Yau &amp; Shengbo Eben Li.</w:t>
+        <w:t xml:space="preserve">, Tianyi Zhang, </w:t>
+      </w:r>
+      <w:proofErr w:type="spellStart"/>
+      <w:r>
+        <w:rPr>
+          <w:rFonts w:ascii="Times New Roman" w:hAnsi="Times New Roman" w:cs="Times New Roman"/>
+          <w:color w:val="000000"/>
+          <w:sz w:val="28"/>
+          <w:szCs w:val="28"/>
+        </w:rPr>
+        <w:t>Zeju</w:t>
+      </w:r>
+      <w:proofErr w:type="spellEnd"/>
+      <w:r>
+        <w:rPr>
+          <w:rFonts w:ascii="Times New Roman" w:hAnsi="Times New Roman" w:cs="Times New Roman"/>
+          <w:color w:val="000000"/>
+          <w:sz w:val="28"/>
+          <w:szCs w:val="28"/>
+        </w:rPr>
+        <w:t xml:space="preserve"> Sun, Chang Liu, Stephen S.-T. Yau &amp; </w:t>
+      </w:r>
+      <w:proofErr w:type="spellStart"/>
+      <w:r>
+        <w:rPr>
+          <w:rFonts w:ascii="Times New Roman" w:hAnsi="Times New Roman" w:cs="Times New Roman"/>
+          <w:color w:val="000000"/>
+          <w:sz w:val="28"/>
+          <w:szCs w:val="28"/>
+        </w:rPr>
+        <w:t>Shengbo</w:t>
+      </w:r>
+      <w:proofErr w:type="spellEnd"/>
+      <w:r>
+        <w:rPr>
+          <w:rFonts w:ascii="Times New Roman" w:hAnsi="Times New Roman" w:cs="Times New Roman"/>
+          <w:color w:val="000000"/>
+          <w:sz w:val="28"/>
+          <w:szCs w:val="28"/>
+        </w:rPr>
+        <w:t xml:space="preserve"> Eben Li.</w:t>
       </w:r>
       <w:r>
         <w:rPr>
@@ -3394,6 +3890,7 @@
         </w:rPr>
         <w:t xml:space="preserve"> </w:t>
       </w:r>
+      <w:proofErr w:type="spellStart"/>
       <w:r>
         <w:rPr>
           <w:rFonts w:ascii="Times New Roman" w:hAnsi="Times New Roman" w:cs="Times New Roman"/>
@@ -3424,6 +3921,7 @@
         </w:rPr>
         <w:t>ong</w:t>
       </w:r>
+      <w:proofErr w:type="spellEnd"/>
       <w:r>
         <w:rPr>
           <w:rFonts w:ascii="Times New Roman" w:hAnsi="Times New Roman" w:cs="Times New Roman"/>
@@ -4199,6 +4697,212 @@
     </w:p>
     <w:p>
       <w:pPr>
+        <w:ind w:left="720"/>
+        <w:jc w:val="both"/>
+        <w:rPr>
+          <w:rFonts w:ascii="Times New Roman" w:hAnsi="Times New Roman" w:cs="Times New Roman" w:hint="eastAsia"/>
+          <w:color w:val="000000"/>
+          <w:sz w:val="28"/>
+          <w:szCs w:val="28"/>
+          <w:lang w:eastAsia="zh-CN"/>
+        </w:rPr>
+      </w:pPr>
+      <w:r>
+        <w:rPr>
+          <w:rFonts w:ascii="Times New Roman" w:hAnsi="Times New Roman" w:cs="Times New Roman" w:hint="eastAsia"/>
+          <w:color w:val="000000"/>
+          <w:sz w:val="28"/>
+          <w:szCs w:val="28"/>
+          <w:lang w:eastAsia="zh-CN"/>
+        </w:rPr>
+        <w:t xml:space="preserve">RL </w:t>
+      </w:r>
+      <w:r>
+        <w:rPr>
+          <w:rFonts w:ascii="Times New Roman" w:hAnsi="Times New Roman" w:cs="Times New Roman" w:hint="eastAsia"/>
+          <w:color w:val="000000"/>
+          <w:sz w:val="28"/>
+          <w:szCs w:val="28"/>
+          <w:lang w:eastAsia="zh-CN"/>
+        </w:rPr>
+        <w:t>Post-</w:t>
+      </w:r>
+      <w:r>
+        <w:rPr>
+          <w:rFonts w:ascii="Times New Roman" w:hAnsi="Times New Roman" w:cs="Times New Roman"/>
+          <w:color w:val="000000"/>
+          <w:sz w:val="28"/>
+          <w:szCs w:val="28"/>
+          <w:lang w:eastAsia="zh-CN"/>
+        </w:rPr>
+        <w:t>Training</w:t>
+      </w:r>
+      <w:r>
+        <w:rPr>
+          <w:rFonts w:ascii="Times New Roman" w:hAnsi="Times New Roman" w:cs="Times New Roman" w:hint="eastAsia"/>
+          <w:color w:val="000000"/>
+          <w:sz w:val="28"/>
+          <w:szCs w:val="28"/>
+          <w:lang w:eastAsia="zh-CN"/>
+        </w:rPr>
+        <w:t xml:space="preserve"> of </w:t>
+      </w:r>
+      <w:proofErr w:type="spellStart"/>
+      <w:r>
+        <w:rPr>
+          <w:rFonts w:ascii="Times New Roman" w:hAnsi="Times New Roman" w:cs="Times New Roman" w:hint="eastAsia"/>
+          <w:color w:val="000000"/>
+          <w:sz w:val="28"/>
+          <w:szCs w:val="28"/>
+          <w:lang w:eastAsia="zh-CN"/>
+        </w:rPr>
+        <w:t>MindGPT</w:t>
+      </w:r>
+      <w:proofErr w:type="spellEnd"/>
+    </w:p>
+    <w:tbl>
+      <w:tblPr>
+        <w:tblStyle w:val="af0"/>
+        <w:tblW w:w="0" w:type="auto"/>
+        <w:tblInd w:w="675" w:type="dxa"/>
+        <w:tblLook w:val="04A0" w:firstRow="1" w:lastRow="0" w:firstColumn="1" w:lastColumn="0" w:noHBand="0" w:noVBand="1"/>
+      </w:tblPr>
+      <w:tblGrid>
+        <w:gridCol w:w="2997"/>
+        <w:gridCol w:w="4374"/>
+        <w:gridCol w:w="2970"/>
+      </w:tblGrid>
+      <w:tr>
+        <w:tc>
+          <w:tcPr>
+            <w:tcW w:w="2997" w:type="dxa"/>
+          </w:tcPr>
+          <w:p>
+            <w:pPr>
+              <w:jc w:val="both"/>
+              <w:rPr>
+                <w:rFonts w:ascii="Times New Roman" w:hAnsi="Times New Roman" w:cs="Times New Roman"/>
+                <w:color w:val="000000"/>
+                <w:sz w:val="28"/>
+                <w:szCs w:val="28"/>
+                <w:lang w:eastAsia="zh-CN"/>
+              </w:rPr>
+            </w:pPr>
+            <w:r>
+              <w:rPr>
+                <w:rFonts w:ascii="Times New Roman" w:hAnsi="Times New Roman" w:cs="Times New Roman"/>
+                <w:color w:val="000000"/>
+                <w:sz w:val="28"/>
+                <w:szCs w:val="28"/>
+                <w:lang w:eastAsia="zh-CN"/>
+              </w:rPr>
+              <w:t>Project Member</w:t>
+            </w:r>
+          </w:p>
+        </w:tc>
+        <w:tc>
+          <w:tcPr>
+            <w:tcW w:w="4374" w:type="dxa"/>
+          </w:tcPr>
+          <w:p>
+            <w:pPr>
+              <w:jc w:val="both"/>
+              <w:rPr>
+                <w:rFonts w:ascii="Times New Roman" w:hAnsi="Times New Roman" w:cs="Times New Roman"/>
+                <w:color w:val="000000"/>
+                <w:sz w:val="28"/>
+                <w:szCs w:val="28"/>
+                <w:lang w:eastAsia="zh-CN"/>
+              </w:rPr>
+            </w:pPr>
+            <w:r>
+              <w:rPr>
+                <w:rFonts w:ascii="Times New Roman" w:hAnsi="Times New Roman" w:cs="Times New Roman"/>
+                <w:color w:val="000000"/>
+                <w:sz w:val="28"/>
+                <w:szCs w:val="28"/>
+                <w:lang w:eastAsia="zh-CN"/>
+              </w:rPr>
+              <w:t xml:space="preserve">Internship </w:t>
+            </w:r>
+            <w:r>
+              <w:rPr>
+                <w:rFonts w:ascii="Times New Roman" w:hAnsi="Times New Roman" w:cs="Times New Roman" w:hint="eastAsia"/>
+                <w:color w:val="000000"/>
+                <w:sz w:val="28"/>
+                <w:szCs w:val="28"/>
+                <w:lang w:eastAsia="zh-CN"/>
+              </w:rPr>
+              <w:t xml:space="preserve">at </w:t>
+            </w:r>
+            <w:hyperlink r:id="rId47" w:anchor="li" w:history="1">
+              <w:r>
+                <w:rPr>
+                  <w:rStyle w:val="ad"/>
+                  <w:rFonts w:ascii="Times New Roman" w:hAnsi="Times New Roman" w:cs="Times New Roman" w:hint="eastAsia"/>
+                  <w:sz w:val="28"/>
+                  <w:szCs w:val="28"/>
+                  <w:lang w:eastAsia="zh-CN"/>
+                </w:rPr>
+                <w:t>Li Auto</w:t>
+              </w:r>
+            </w:hyperlink>
+          </w:p>
+        </w:tc>
+        <w:tc>
+          <w:tcPr>
+            <w:tcW w:w="2970" w:type="dxa"/>
+          </w:tcPr>
+          <w:p>
+            <w:pPr>
+              <w:jc w:val="right"/>
+              <w:rPr>
+                <w:rFonts w:ascii="Times New Roman" w:hAnsi="Times New Roman" w:cs="Times New Roman"/>
+                <w:color w:val="000000"/>
+                <w:sz w:val="28"/>
+                <w:szCs w:val="28"/>
+                <w:lang w:eastAsia="zh-CN"/>
+              </w:rPr>
+            </w:pPr>
+            <w:r>
+              <w:rPr>
+                <w:rFonts w:ascii="Times New Roman" w:hAnsi="Times New Roman" w:cs="Times New Roman" w:hint="eastAsia"/>
+                <w:color w:val="000000"/>
+                <w:sz w:val="28"/>
+                <w:szCs w:val="28"/>
+                <w:lang w:eastAsia="zh-CN"/>
+              </w:rPr>
+              <w:t>November</w:t>
+            </w:r>
+            <w:r>
+              <w:rPr>
+                <w:rFonts w:ascii="Times New Roman" w:hAnsi="Times New Roman" w:cs="Times New Roman"/>
+                <w:color w:val="000000"/>
+                <w:sz w:val="28"/>
+                <w:szCs w:val="28"/>
+                <w:lang w:eastAsia="zh-CN"/>
+              </w:rPr>
+              <w:t xml:space="preserve"> 2024</w:t>
+            </w:r>
+          </w:p>
+        </w:tc>
+      </w:tr>
+    </w:tbl>
+    <w:p>
+      <w:pPr>
+        <w:ind w:left="720"/>
+        <w:jc w:val="both"/>
+        <w:rPr>
+          <w:rFonts w:ascii="Times New Roman" w:hAnsi="Times New Roman" w:cs="Times New Roman" w:hint="eastAsia"/>
+          <w:color w:val="000000"/>
+          <w:sz w:val="28"/>
+          <w:szCs w:val="28"/>
+          <w:lang w:eastAsia="zh-CN"/>
+        </w:rPr>
+      </w:pPr>
+    </w:p>
+    <w:p>
+      <w:pPr>
         <w:pBdr>
           <w:bottom w:val="single" w:sz="4" w:space="1" w:color="000000"/>
         </w:pBdr>
@@ -4281,7 +4985,7 @@
         </w:rPr>
         <w:t xml:space="preserve">Department of Astronomy, Tsinghua University, Beijing, China, hosted by Prof. </w:t>
       </w:r>
-      <w:hyperlink r:id="rId47" w:history="1">
+      <w:hyperlink r:id="rId48" w:history="1">
         <w:r>
           <w:rPr>
             <w:rStyle w:val="ad"/>
@@ -4371,7 +5075,7 @@
         </w:rPr>
         <w:t xml:space="preserve">, Beijing, China, hosted by Prof. </w:t>
       </w:r>
-      <w:hyperlink r:id="rId48" w:history="1">
+      <w:hyperlink r:id="rId49" w:history="1">
         <w:r>
           <w:rPr>
             <w:rStyle w:val="ad"/>
@@ -4440,7 +5144,7 @@
         </w:rPr>
         <w:t xml:space="preserve">at the Technical University of Munich, Munich, Germany (Online Presentation), hosted by Prof. </w:t>
       </w:r>
-      <w:hyperlink r:id="rId49" w:history="1">
+      <w:hyperlink r:id="rId50" w:history="1">
         <w:r>
           <w:rPr>
             <w:rStyle w:val="ad"/>
@@ -4615,6 +5319,7 @@
         </w:rPr>
         <w:t xml:space="preserve">T-RO, </w:t>
       </w:r>
+      <w:proofErr w:type="spellStart"/>
       <w:r>
         <w:rPr>
           <w:rFonts w:ascii="Times New Roman" w:hAnsi="Times New Roman" w:cs="Times New Roman" w:hint="eastAsia"/>
@@ -4623,16 +5328,27 @@
           <w:szCs w:val="28"/>
           <w:lang w:val="en-GB" w:eastAsia="zh-CN"/>
         </w:rPr>
-        <w:t xml:space="preserve">Automatica, TAC, </w:t>
-      </w:r>
-      <w:r>
-        <w:rPr>
-          <w:rFonts w:ascii="Times New Roman" w:hAnsi="Times New Roman" w:cs="Times New Roman"/>
+        <w:t>Automatica</w:t>
+      </w:r>
+      <w:proofErr w:type="spellEnd"/>
+      <w:r>
+        <w:rPr>
+          <w:rFonts w:ascii="Times New Roman" w:hAnsi="Times New Roman" w:cs="Times New Roman" w:hint="eastAsia"/>
           <w:color w:val="000000"/>
           <w:sz w:val="28"/>
           <w:szCs w:val="28"/>
           <w:lang w:val="en-GB" w:eastAsia="zh-CN"/>
         </w:rPr>
+        <w:t xml:space="preserve">, TAC, </w:t>
+      </w:r>
+      <w:r>
+        <w:rPr>
+          <w:rFonts w:ascii="Times New Roman" w:hAnsi="Times New Roman" w:cs="Times New Roman"/>
+          <w:color w:val="000000"/>
+          <w:sz w:val="28"/>
+          <w:szCs w:val="28"/>
+          <w:lang w:val="en-GB" w:eastAsia="zh-CN"/>
+        </w:rPr>
         <w:t>T</w:t>
       </w:r>
       <w:r>
@@ -4697,9 +5413,9 @@
       </w:r>
     </w:p>
     <w:sectPr>
-      <w:footerReference w:type="even" r:id="rId50"/>
-      <w:footerReference w:type="default" r:id="rId51"/>
-      <w:footerReference w:type="first" r:id="rId52"/>
+      <w:footerReference w:type="even" r:id="rId51"/>
+      <w:footerReference w:type="default" r:id="rId52"/>
+      <w:footerReference w:type="first" r:id="rId53"/>
       <w:pgSz w:w="12240" w:h="15840"/>
       <w:pgMar w:top="777" w:right="720" w:bottom="777" w:left="720" w:header="720" w:footer="720" w:gutter="0"/>
       <w:cols w:space="720"/>

</xml_diff>